<commit_message>
Modificaciones Manual de Instalación
</commit_message>
<xml_diff>
--- a/Manual instalacion mongodb.docx
+++ b/Manual instalacion mongodb.docx
@@ -1,6 +1,6 @@
 
 <file path=word/document.xml><?xml version="1.0" encoding="utf-8"?>
-<w:document xmlns:wpc="http://schemas.microsoft.com/office/word/2010/wordprocessingCanvas" xmlns:cx="http://schemas.microsoft.com/office/drawing/2014/chartex" xmlns:mc="http://schemas.openxmlformats.org/markup-compatibility/2006" xmlns:o="urn:schemas-microsoft-com:office:office" xmlns:r="http://schemas.openxmlformats.org/officeDocument/2006/relationships" xmlns:m="http://schemas.openxmlformats.org/officeDocument/2006/math" xmlns:v="urn:schemas-microsoft-com:vml" xmlns:wp14="http://schemas.microsoft.com/office/word/2010/wordprocessingDrawing" xmlns:wp="http://schemas.openxmlformats.org/drawingml/2006/wordprocessingDrawing" xmlns:w10="urn:schemas-microsoft-com:office:word" xmlns:w="http://schemas.openxmlformats.org/wordprocessingml/2006/main" xmlns:w14="http://schemas.microsoft.com/office/word/2010/wordml" xmlns:w15="http://schemas.microsoft.com/office/word/2012/wordml" xmlns:w16se="http://schemas.microsoft.com/office/word/2015/wordml/symex" xmlns:wpg="http://schemas.microsoft.com/office/word/2010/wordprocessingGroup" xmlns:wpi="http://schemas.microsoft.com/office/word/2010/wordprocessingInk" xmlns:wne="http://schemas.microsoft.com/office/word/2006/wordml" xmlns:wps="http://schemas.microsoft.com/office/word/2010/wordprocessingShape" mc:Ignorable="w14 w15 w16se wp14">
+<w:document xmlns:wpc="http://schemas.microsoft.com/office/word/2010/wordprocessingCanvas" xmlns:mc="http://schemas.openxmlformats.org/markup-compatibility/2006" xmlns:o="urn:schemas-microsoft-com:office:office" xmlns:r="http://schemas.openxmlformats.org/officeDocument/2006/relationships" xmlns:m="http://schemas.openxmlformats.org/officeDocument/2006/math" xmlns:v="urn:schemas-microsoft-com:vml" xmlns:wp14="http://schemas.microsoft.com/office/word/2010/wordprocessingDrawing" xmlns:wp="http://schemas.openxmlformats.org/drawingml/2006/wordprocessingDrawing" xmlns:w10="urn:schemas-microsoft-com:office:word" xmlns:w="http://schemas.openxmlformats.org/wordprocessingml/2006/main" xmlns:w14="http://schemas.microsoft.com/office/word/2010/wordml" xmlns:w15="http://schemas.microsoft.com/office/word/2012/wordml" xmlns:wpg="http://schemas.microsoft.com/office/word/2010/wordprocessingGroup" xmlns:wpi="http://schemas.microsoft.com/office/word/2010/wordprocessingInk" xmlns:wne="http://schemas.microsoft.com/office/word/2006/wordml" xmlns:wps="http://schemas.microsoft.com/office/word/2010/wordprocessingShape" mc:Ignorable="w14 w15 wp14">
   <w:body>
     <w:sdt>
       <w:sdtPr>
@@ -17,6 +17,8 @@
         </w:rPr>
       </w:sdtEndPr>
       <w:sdtContent>
+        <w:bookmarkStart w:id="0" w:name="_GoBack" w:displacedByCustomXml="prev"/>
+        <w:bookmarkEnd w:id="0" w:displacedByCustomXml="prev"/>
         <w:p>
           <w:r>
             <w:rPr>
@@ -35,7 +37,7 @@
                       <wp:align>center</wp:align>
                     </wp:positionV>
                     <wp:extent cx="6858000" cy="9144000"/>
-                    <wp:effectExtent l="0" t="0" r="2540" b="635"/>
+                    <wp:effectExtent l="0" t="0" r="0" b="0"/>
                     <wp:wrapNone/>
                     <wp:docPr id="48" name="Grupo 48"/>
                     <wp:cNvGraphicFramePr/>
@@ -124,6 +126,67 @@
                                         <w:szCs w:val="48"/>
                                       </w:rPr>
                                     </w:pPr>
+                                    <w:r>
+                                      <w:rPr>
+                                        <w:noProof/>
+                                        <w:lang w:eastAsia="es-ES"/>
+                                      </w:rPr>
+                                      <w:t xml:space="preserve">   </w:t>
+                                    </w:r>
+                                    <w:r>
+                                      <w:rPr>
+                                        <w:noProof/>
+                                        <w:lang w:eastAsia="es-ES"/>
+                                      </w:rPr>
+                                      <w:drawing>
+                                        <wp:inline distT="0" distB="0" distL="0" distR="0" wp14:anchorId="34CBE087" wp14:editId="456F8459">
+                                          <wp:extent cx="5048885" cy="2476961"/>
+                                          <wp:effectExtent l="0" t="0" r="0" b="0"/>
+                                          <wp:docPr id="3" name="Imagen 3" descr="Reclu IT"/>
+                                          <wp:cNvGraphicFramePr>
+                                            <a:graphicFrameLocks xmlns:a="http://schemas.openxmlformats.org/drawingml/2006/main" noChangeAspect="1"/>
+                                          </wp:cNvGraphicFramePr>
+                                          <a:graphic xmlns:a="http://schemas.openxmlformats.org/drawingml/2006/main">
+                                            <a:graphicData uri="http://schemas.openxmlformats.org/drawingml/2006/picture">
+                                              <pic:pic xmlns:pic="http://schemas.openxmlformats.org/drawingml/2006/picture">
+                                                <pic:nvPicPr>
+                                                  <pic:cNvPr id="0" name="Picture 3" descr="Reclu IT"/>
+                                                  <pic:cNvPicPr>
+                                                    <a:picLocks noChangeAspect="1" noChangeArrowheads="1"/>
+                                                  </pic:cNvPicPr>
+                                                </pic:nvPicPr>
+                                                <pic:blipFill>
+                                                  <a:blip r:embed="rId7">
+                                                    <a:extLst>
+                                                      <a:ext uri="{28A0092B-C50C-407E-A947-70E740481C1C}">
+                                                        <a14:useLocalDpi xmlns:a14="http://schemas.microsoft.com/office/drawing/2010/main" val="0"/>
+                                                      </a:ext>
+                                                    </a:extLst>
+                                                  </a:blip>
+                                                  <a:srcRect/>
+                                                  <a:stretch>
+                                                    <a:fillRect/>
+                                                  </a:stretch>
+                                                </pic:blipFill>
+                                                <pic:spPr bwMode="auto">
+                                                  <a:xfrm>
+                                                    <a:off x="0" y="0"/>
+                                                    <a:ext cx="5048885" cy="2476961"/>
+                                                  </a:xfrm>
+                                                  <a:prstGeom prst="rect">
+                                                    <a:avLst/>
+                                                  </a:prstGeom>
+                                                  <a:noFill/>
+                                                  <a:ln>
+                                                    <a:noFill/>
+                                                  </a:ln>
+                                                </pic:spPr>
+                                              </pic:pic>
+                                            </a:graphicData>
+                                          </a:graphic>
+                                        </wp:inline>
+                                      </w:drawing>
+                                    </w:r>
                                   </w:p>
                                 </w:txbxContent>
                               </wps:txbx>
@@ -618,57 +681,49 @@
                             </wps:style>
                             <wps:txbx>
                               <w:txbxContent>
-                                <w:sdt>
-                                  <w:sdtPr>
+                                <w:p>
+                                  <w:pPr>
+                                    <w:pStyle w:val="Sinespaciado"/>
                                     <w:rPr>
                                       <w:rFonts w:asciiTheme="majorHAnsi" w:eastAsiaTheme="majorEastAsia" w:hAnsiTheme="majorHAnsi" w:cstheme="majorBidi"/>
                                       <w:caps/>
                                       <w:color w:val="FFFFFF" w:themeColor="background1"/>
-                                      <w:sz w:val="64"/>
-                                      <w:szCs w:val="64"/>
+                                      <w:sz w:val="96"/>
+                                      <w:szCs w:val="96"/>
                                     </w:rPr>
-                                    <w:alias w:val="Título"/>
-                                    <w:tag w:val=""/>
-                                    <w:id w:val="1841046763"/>
-                                    <w:dataBinding w:prefixMappings="xmlns:ns0='http://purl.org/dc/elements/1.1/' xmlns:ns1='http://schemas.openxmlformats.org/package/2006/metadata/core-properties' " w:xpath="/ns1:coreProperties[1]/ns0:title[1]" w:storeItemID="{6C3C8BC8-F283-45AE-878A-BAB7291924A1}"/>
-                                    <w:text/>
-                                  </w:sdtPr>
-                                  <w:sdtEndPr/>
-                                  <w:sdtContent>
-                                    <w:p>
-                                      <w:pPr>
-                                        <w:pStyle w:val="Sinespaciado"/>
-                                        <w:rPr>
-                                          <w:rFonts w:asciiTheme="majorHAnsi" w:eastAsiaTheme="majorEastAsia" w:hAnsiTheme="majorHAnsi" w:cstheme="majorBidi"/>
-                                          <w:caps/>
-                                          <w:color w:val="FFFFFF" w:themeColor="background1"/>
-                                          <w:sz w:val="64"/>
-                                          <w:szCs w:val="64"/>
-                                        </w:rPr>
-                                      </w:pPr>
+                                  </w:pPr>
+                                  <w:sdt>
+                                    <w:sdtPr>
+                                      <w:rPr>
+                                        <w:rFonts w:asciiTheme="majorHAnsi" w:eastAsiaTheme="majorEastAsia" w:hAnsiTheme="majorHAnsi" w:cstheme="majorBidi"/>
+                                        <w:b/>
+                                        <w:caps/>
+                                        <w:color w:val="FFFFFF" w:themeColor="background1"/>
+                                        <w:sz w:val="96"/>
+                                        <w:szCs w:val="96"/>
+                                      </w:rPr>
+                                      <w:alias w:val="Título"/>
+                                      <w:tag w:val=""/>
+                                      <w:id w:val="1841046763"/>
+                                      <w:dataBinding w:prefixMappings="xmlns:ns0='http://purl.org/dc/elements/1.1/' xmlns:ns1='http://schemas.openxmlformats.org/package/2006/metadata/core-properties' " w:xpath="/ns1:coreProperties[1]/ns0:title[1]" w:storeItemID="{6C3C8BC8-F283-45AE-878A-BAB7291924A1}"/>
+                                      <w:text/>
+                                    </w:sdtPr>
+                                    <w:sdtEndPr/>
+                                    <w:sdtContent>
                                       <w:r>
                                         <w:rPr>
                                           <w:rFonts w:asciiTheme="majorHAnsi" w:eastAsiaTheme="majorEastAsia" w:hAnsiTheme="majorHAnsi" w:cstheme="majorBidi"/>
+                                          <w:b/>
                                           <w:caps/>
                                           <w:color w:val="FFFFFF" w:themeColor="background1"/>
-                                          <w:sz w:val="64"/>
-                                          <w:szCs w:val="64"/>
+                                          <w:sz w:val="96"/>
+                                          <w:szCs w:val="96"/>
                                         </w:rPr>
-                                        <w:t xml:space="preserve">Manual </w:t>
+                                        <w:t>Manual InstalaciÓn: Mongodb</w:t>
                                       </w:r>
-                                      <w:r>
-                                        <w:rPr>
-                                          <w:rFonts w:asciiTheme="majorHAnsi" w:eastAsiaTheme="majorEastAsia" w:hAnsiTheme="majorHAnsi" w:cstheme="majorBidi"/>
-                                          <w:caps/>
-                                          <w:color w:val="FFFFFF" w:themeColor="background1"/>
-                                          <w:sz w:val="64"/>
-                                          <w:szCs w:val="64"/>
-                                        </w:rPr>
-                                        <w:t>Instalacion Mongodb</w:t>
-                                      </w:r>
-                                    </w:p>
-                                  </w:sdtContent>
-                                </w:sdt>
+                                    </w:sdtContent>
+                                  </w:sdt>
+                                </w:p>
                                 <w:sdt>
                                   <w:sdtPr>
                                     <w:rPr>
@@ -679,7 +734,6 @@
                                     <w:alias w:val="Subtítulo"/>
                                     <w:tag w:val=""/>
                                     <w:id w:val="-1686441493"/>
-                                    <w:showingPlcHdr/>
                                     <w:dataBinding w:prefixMappings="xmlns:ns0='http://purl.org/dc/elements/1.1/' xmlns:ns1='http://schemas.openxmlformats.org/package/2006/metadata/core-properties' " w:xpath="/ns1:coreProperties[1]/ns0:subject[1]" w:storeItemID="{6C3C8BC8-F283-45AE-878A-BAB7291924A1}"/>
                                     <w:text/>
                                   </w:sdtPr>
@@ -701,7 +755,7 @@
                                           <w:sz w:val="36"/>
                                           <w:szCs w:val="36"/>
                                         </w:rPr>
-                                        <w:t>[Subtítulo del documento]</w:t>
+                                        <w:t>Ian Fuentes Bastida, Pablo Suárez Sánchez, Marina González Gutiérrez, Samuel Martos Vidal.</w:t>
                                       </w:r>
                                     </w:p>
                                   </w:sdtContent>
@@ -730,8 +784,8 @@
               <mc:Fallback>
                 <w:pict>
                   <v:group id="Grupo 48" o:spid="_x0000_s1026" style="position:absolute;margin-left:0;margin-top:0;width:540pt;height:10in;z-index:-251654144;mso-width-percent:882;mso-height-percent:909;mso-position-horizontal:center;mso-position-horizontal-relative:page;mso-position-vertical:center;mso-position-vertical-relative:page;mso-width-percent:882;mso-height-percent:909" coordsize="68580,91440" o:gfxdata="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">
-                    <v:group id="Grupo 49" o:spid="_x0000_s1027" style="position:absolute;width:68580;height:91440" coordsize="68580,91440" o:gfxdata="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">
-                      <v:rect id="Rectángulo 54" o:spid="_x0000_s1028" style="position:absolute;width:68580;height:91440;visibility:visible;mso-wrap-style:square;v-text-anchor:top" o:gfxdata="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" fillcolor="#31424a [3122]" stroked="f" strokeweight="1.5pt">
+                    <v:group id="Grupo 49" o:spid="_x0000_s1027" style="position:absolute;width:68580;height:91440" coordsize="68580,91440" o:gfxdata="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">
+                      <v:rect id="Rectángulo 54" o:spid="_x0000_s1028" style="position:absolute;width:68580;height:91440;visibility:visible;mso-wrap-style:square;v-text-anchor:top" o:gfxdata="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" fillcolor="#31424a [3122]" stroked="f" strokeweight="1.5pt">
                         <v:fill color2="#27353c [2882]" rotate="t" angle="348" colors="0 #638d90;6554f #638d90" focus="100%" type="gradient"/>
                         <v:stroke endcap="round"/>
                         <v:textbox inset="54pt,54pt,1in,5in">
@@ -745,24 +799,85 @@
                                   <w:szCs w:val="48"/>
                                 </w:rPr>
                               </w:pPr>
+                              <w:r>
+                                <w:rPr>
+                                  <w:noProof/>
+                                  <w:lang w:eastAsia="es-ES"/>
+                                </w:rPr>
+                                <w:t xml:space="preserve">   </w:t>
+                              </w:r>
+                              <w:r>
+                                <w:rPr>
+                                  <w:noProof/>
+                                  <w:lang w:eastAsia="es-ES"/>
+                                </w:rPr>
+                                <w:drawing>
+                                  <wp:inline distT="0" distB="0" distL="0" distR="0" wp14:anchorId="34CBE087" wp14:editId="456F8459">
+                                    <wp:extent cx="5048885" cy="2476961"/>
+                                    <wp:effectExtent l="0" t="0" r="0" b="0"/>
+                                    <wp:docPr id="3" name="Imagen 3" descr="Reclu IT"/>
+                                    <wp:cNvGraphicFramePr>
+                                      <a:graphicFrameLocks xmlns:a="http://schemas.openxmlformats.org/drawingml/2006/main" noChangeAspect="1"/>
+                                    </wp:cNvGraphicFramePr>
+                                    <a:graphic xmlns:a="http://schemas.openxmlformats.org/drawingml/2006/main">
+                                      <a:graphicData uri="http://schemas.openxmlformats.org/drawingml/2006/picture">
+                                        <pic:pic xmlns:pic="http://schemas.openxmlformats.org/drawingml/2006/picture">
+                                          <pic:nvPicPr>
+                                            <pic:cNvPr id="0" name="Picture 3" descr="Reclu IT"/>
+                                            <pic:cNvPicPr>
+                                              <a:picLocks noChangeAspect="1" noChangeArrowheads="1"/>
+                                            </pic:cNvPicPr>
+                                          </pic:nvPicPr>
+                                          <pic:blipFill>
+                                            <a:blip r:embed="rId7">
+                                              <a:extLst>
+                                                <a:ext uri="{28A0092B-C50C-407E-A947-70E740481C1C}">
+                                                  <a14:useLocalDpi xmlns:a14="http://schemas.microsoft.com/office/drawing/2010/main" val="0"/>
+                                                </a:ext>
+                                              </a:extLst>
+                                            </a:blip>
+                                            <a:srcRect/>
+                                            <a:stretch>
+                                              <a:fillRect/>
+                                            </a:stretch>
+                                          </pic:blipFill>
+                                          <pic:spPr bwMode="auto">
+                                            <a:xfrm>
+                                              <a:off x="0" y="0"/>
+                                              <a:ext cx="5048885" cy="2476961"/>
+                                            </a:xfrm>
+                                            <a:prstGeom prst="rect">
+                                              <a:avLst/>
+                                            </a:prstGeom>
+                                            <a:noFill/>
+                                            <a:ln>
+                                              <a:noFill/>
+                                            </a:ln>
+                                          </pic:spPr>
+                                        </pic:pic>
+                                      </a:graphicData>
+                                    </a:graphic>
+                                  </wp:inline>
+                                </w:drawing>
+                              </w:r>
                             </w:p>
                           </w:txbxContent>
                         </v:textbox>
                       </v:rect>
-                      <v:group id="Grupo 2" o:spid="_x0000_s1029" style="position:absolute;left:25241;width:43291;height:44910" coordsize="43291,44910" o:gfxdata="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">
-                        <v:shape id="Forma libre 56" o:spid="_x0000_s1030" style="position:absolute;left:15017;width:28274;height:28352;visibility:visible;mso-wrap-style:square;v-text-anchor:top" coordsize="1781,1786" o:gfxdata="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" path="m4,1786l,1782,1776,r5,5l4,1786xe" filled="f" stroked="f">
+                      <v:group id="Grupo 2" o:spid="_x0000_s1029" style="position:absolute;left:25241;width:43291;height:44910" coordsize="43291,44910" o:gfxdata="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">
+                        <v:shape id="Forma libre 56" o:spid="_x0000_s1030" style="position:absolute;left:15017;width:28274;height:28352;visibility:visible;mso-wrap-style:square;v-text-anchor:top" coordsize="1781,1786" o:gfxdata="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" path="m4,1786l,1782,1776,r5,5l4,1786xe" filled="f" stroked="f">
                           <v:path arrowok="t" o:connecttype="custom" o:connectlocs="6350,2835275;0,2828925;2819400,0;2827338,7938;6350,2835275" o:connectangles="0,0,0,0,0"/>
                         </v:shape>
-                        <v:shape id="Forma libre 57" o:spid="_x0000_s1031" style="position:absolute;left:7826;top:2270;width:35465;height:35464;visibility:visible;mso-wrap-style:square;v-text-anchor:top" coordsize="2234,2234" o:gfxdata="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" path="m5,2234l,2229,2229,r5,5l5,2234xe" filled="f" stroked="f">
+                        <v:shape id="Forma libre 57" o:spid="_x0000_s1031" style="position:absolute;left:7826;top:2270;width:35465;height:35464;visibility:visible;mso-wrap-style:square;v-text-anchor:top" coordsize="2234,2234" o:gfxdata="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" path="m5,2234l,2229,2229,r5,5l5,2234xe" filled="f" stroked="f">
                           <v:path arrowok="t" o:connecttype="custom" o:connectlocs="7938,3546475;0,3538538;3538538,0;3546475,7938;7938,3546475" o:connectangles="0,0,0,0,0"/>
                         </v:shape>
-                        <v:shape id="Forma libre 58" o:spid="_x0000_s1032" style="position:absolute;left:8413;top:1095;width:34878;height:34877;visibility:visible;mso-wrap-style:square;v-text-anchor:top" coordsize="2197,2197" o:gfxdata="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" path="m9,2197l,2193,2188,r9,10l9,2197xe" filled="f" stroked="f">
+                        <v:shape id="Forma libre 58" o:spid="_x0000_s1032" style="position:absolute;left:8413;top:1095;width:34878;height:34877;visibility:visible;mso-wrap-style:square;v-text-anchor:top" coordsize="2197,2197" o:gfxdata="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" path="m9,2197l,2193,2188,r9,10l9,2197xe" filled="f" stroked="f">
                           <v:path arrowok="t" o:connecttype="custom" o:connectlocs="14288,3487738;0,3481388;3473450,0;3487738,15875;14288,3487738" o:connectangles="0,0,0,0,0"/>
                         </v:shape>
-                        <v:shape id="Forma libre 59" o:spid="_x0000_s1033" style="position:absolute;left:12160;top:4984;width:31131;height:31211;visibility:visible;mso-wrap-style:square;v-text-anchor:top" coordsize="1961,1966" o:gfxdata="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" path="m9,1966l,1957,1952,r9,9l9,1966xe" filled="f" stroked="f">
+                        <v:shape id="Forma libre 59" o:spid="_x0000_s1033" style="position:absolute;left:12160;top:4984;width:31131;height:31211;visibility:visible;mso-wrap-style:square;v-text-anchor:top" coordsize="1961,1966" o:gfxdata="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" path="m9,1966l,1957,1952,r9,9l9,1966xe" filled="f" stroked="f">
                           <v:path arrowok="t" o:connecttype="custom" o:connectlocs="14288,3121025;0,3106738;3098800,0;3113088,14288;14288,3121025" o:connectangles="0,0,0,0,0"/>
                         </v:shape>
-                        <v:shape id="Forma libre 60" o:spid="_x0000_s1034" style="position:absolute;top:1539;width:43291;height:43371;visibility:visible;mso-wrap-style:square;v-text-anchor:top" coordsize="2727,2732" o:gfxdata="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" path="m,2732r,-4l2722,r5,5l,2732xe" filled="f" stroked="f">
+                        <v:shape id="Forma libre 60" o:spid="_x0000_s1034" style="position:absolute;top:1539;width:43291;height:43371;visibility:visible;mso-wrap-style:square;v-text-anchor:top" coordsize="2727,2732" o:gfxdata="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" path="m,2732r,-4l2722,r5,5l,2732xe" filled="f" stroked="f">
                           <v:path arrowok="t" o:connecttype="custom" o:connectlocs="0,4337050;0,4330700;4321175,0;4329113,7938;0,4337050" o:connectangles="0,0,0,0,0"/>
                         </v:shape>
                       </v:group>
@@ -771,60 +886,52 @@
                       <v:stroke joinstyle="miter"/>
                       <v:path gradientshapeok="t" o:connecttype="rect"/>
                     </v:shapetype>
-                    <v:shape id="Cuadro de texto 61" o:spid="_x0000_s1035" type="#_x0000_t202" style="position:absolute;left:95;top:48387;width:68434;height:37897;visibility:visible;mso-wrap-style:square;v-text-anchor:bottom" o:gfxdata="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" filled="f" stroked="f" strokeweight=".5pt">
+                    <v:shape id="Cuadro de texto 61" o:spid="_x0000_s1035" type="#_x0000_t202" style="position:absolute;left:95;top:48387;width:68434;height:37897;visibility:visible;mso-wrap-style:square;v-text-anchor:bottom" o:gfxdata="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" filled="f" stroked="f" strokeweight=".5pt">
                       <v:textbox inset="54pt,0,1in,0">
                         <w:txbxContent>
-                          <w:sdt>
-                            <w:sdtPr>
+                          <w:p>
+                            <w:pPr>
+                              <w:pStyle w:val="Sinespaciado"/>
                               <w:rPr>
                                 <w:rFonts w:asciiTheme="majorHAnsi" w:eastAsiaTheme="majorEastAsia" w:hAnsiTheme="majorHAnsi" w:cstheme="majorBidi"/>
                                 <w:caps/>
                                 <w:color w:val="FFFFFF" w:themeColor="background1"/>
-                                <w:sz w:val="64"/>
-                                <w:szCs w:val="64"/>
+                                <w:sz w:val="96"/>
+                                <w:szCs w:val="96"/>
                               </w:rPr>
-                              <w:alias w:val="Título"/>
-                              <w:tag w:val=""/>
-                              <w:id w:val="1841046763"/>
-                              <w:dataBinding w:prefixMappings="xmlns:ns0='http://purl.org/dc/elements/1.1/' xmlns:ns1='http://schemas.openxmlformats.org/package/2006/metadata/core-properties' " w:xpath="/ns1:coreProperties[1]/ns0:title[1]" w:storeItemID="{6C3C8BC8-F283-45AE-878A-BAB7291924A1}"/>
-                              <w:text/>
-                            </w:sdtPr>
-                            <w:sdtEndPr/>
-                            <w:sdtContent>
-                              <w:p>
-                                <w:pPr>
-                                  <w:pStyle w:val="Sinespaciado"/>
-                                  <w:rPr>
-                                    <w:rFonts w:asciiTheme="majorHAnsi" w:eastAsiaTheme="majorEastAsia" w:hAnsiTheme="majorHAnsi" w:cstheme="majorBidi"/>
-                                    <w:caps/>
-                                    <w:color w:val="FFFFFF" w:themeColor="background1"/>
-                                    <w:sz w:val="64"/>
-                                    <w:szCs w:val="64"/>
-                                  </w:rPr>
-                                </w:pPr>
+                            </w:pPr>
+                            <w:sdt>
+                              <w:sdtPr>
+                                <w:rPr>
+                                  <w:rFonts w:asciiTheme="majorHAnsi" w:eastAsiaTheme="majorEastAsia" w:hAnsiTheme="majorHAnsi" w:cstheme="majorBidi"/>
+                                  <w:b/>
+                                  <w:caps/>
+                                  <w:color w:val="FFFFFF" w:themeColor="background1"/>
+                                  <w:sz w:val="96"/>
+                                  <w:szCs w:val="96"/>
+                                </w:rPr>
+                                <w:alias w:val="Título"/>
+                                <w:tag w:val=""/>
+                                <w:id w:val="1841046763"/>
+                                <w:dataBinding w:prefixMappings="xmlns:ns0='http://purl.org/dc/elements/1.1/' xmlns:ns1='http://schemas.openxmlformats.org/package/2006/metadata/core-properties' " w:xpath="/ns1:coreProperties[1]/ns0:title[1]" w:storeItemID="{6C3C8BC8-F283-45AE-878A-BAB7291924A1}"/>
+                                <w:text/>
+                              </w:sdtPr>
+                              <w:sdtEndPr/>
+                              <w:sdtContent>
                                 <w:r>
                                   <w:rPr>
                                     <w:rFonts w:asciiTheme="majorHAnsi" w:eastAsiaTheme="majorEastAsia" w:hAnsiTheme="majorHAnsi" w:cstheme="majorBidi"/>
+                                    <w:b/>
                                     <w:caps/>
                                     <w:color w:val="FFFFFF" w:themeColor="background1"/>
-                                    <w:sz w:val="64"/>
-                                    <w:szCs w:val="64"/>
+                                    <w:sz w:val="96"/>
+                                    <w:szCs w:val="96"/>
                                   </w:rPr>
-                                  <w:t xml:space="preserve">Manual </w:t>
+                                  <w:t>Manual InstalaciÓn: Mongodb</w:t>
                                 </w:r>
-                                <w:r>
-                                  <w:rPr>
-                                    <w:rFonts w:asciiTheme="majorHAnsi" w:eastAsiaTheme="majorEastAsia" w:hAnsiTheme="majorHAnsi" w:cstheme="majorBidi"/>
-                                    <w:caps/>
-                                    <w:color w:val="FFFFFF" w:themeColor="background1"/>
-                                    <w:sz w:val="64"/>
-                                    <w:szCs w:val="64"/>
-                                  </w:rPr>
-                                  <w:t>Instalacion Mongodb</w:t>
-                                </w:r>
-                              </w:p>
-                            </w:sdtContent>
-                          </w:sdt>
+                              </w:sdtContent>
+                            </w:sdt>
+                          </w:p>
                           <w:sdt>
                             <w:sdtPr>
                               <w:rPr>
@@ -835,7 +942,6 @@
                               <w:alias w:val="Subtítulo"/>
                               <w:tag w:val=""/>
                               <w:id w:val="-1686441493"/>
-                              <w:showingPlcHdr/>
                               <w:dataBinding w:prefixMappings="xmlns:ns0='http://purl.org/dc/elements/1.1/' xmlns:ns1='http://schemas.openxmlformats.org/package/2006/metadata/core-properties' " w:xpath="/ns1:coreProperties[1]/ns0:subject[1]" w:storeItemID="{6C3C8BC8-F283-45AE-878A-BAB7291924A1}"/>
                               <w:text/>
                             </w:sdtPr>
@@ -857,7 +963,7 @@
                                     <w:sz w:val="36"/>
                                     <w:szCs w:val="36"/>
                                   </w:rPr>
-                                  <w:t>[Subtítulo del documento]</w:t>
+                                  <w:t>Ian Fuentes Bastida, Pablo Suárez Sánchez, Marina González Gutiérrez, Samuel Martos Vidal.</w:t>
                                 </w:r>
                               </w:p>
                             </w:sdtContent>
@@ -884,6 +990,109 @@
               <w:color w:val="90C226" w:themeColor="accent1"/>
               <w:lang w:eastAsia="es-ES"/>
             </w:rPr>
+            <w:t xml:space="preserve"> </w:t>
+          </w:r>
+        </w:p>
+        <w:p>
+          <w:pPr>
+            <w:rPr>
+              <w:color w:val="90C226" w:themeColor="accent1"/>
+              <w:lang w:eastAsia="es-ES"/>
+            </w:rPr>
+          </w:pPr>
+        </w:p>
+        <w:p>
+          <w:pPr>
+            <w:rPr>
+              <w:color w:val="90C226" w:themeColor="accent1"/>
+              <w:lang w:eastAsia="es-ES"/>
+            </w:rPr>
+          </w:pPr>
+        </w:p>
+        <w:p>
+          <w:pPr>
+            <w:rPr>
+              <w:color w:val="90C226" w:themeColor="accent1"/>
+              <w:lang w:eastAsia="es-ES"/>
+            </w:rPr>
+          </w:pPr>
+        </w:p>
+        <w:p>
+          <w:pPr>
+            <w:rPr>
+              <w:color w:val="90C226" w:themeColor="accent1"/>
+              <w:lang w:eastAsia="es-ES"/>
+            </w:rPr>
+          </w:pPr>
+        </w:p>
+        <w:p>
+          <w:pPr>
+            <w:rPr>
+              <w:color w:val="90C226" w:themeColor="accent1"/>
+              <w:lang w:eastAsia="es-ES"/>
+            </w:rPr>
+          </w:pPr>
+        </w:p>
+        <w:p>
+          <w:pPr>
+            <w:rPr>
+              <w:color w:val="90C226" w:themeColor="accent1"/>
+              <w:lang w:eastAsia="es-ES"/>
+            </w:rPr>
+          </w:pPr>
+        </w:p>
+        <w:p>
+          <w:pPr>
+            <w:rPr>
+              <w:color w:val="90C226" w:themeColor="accent1"/>
+              <w:lang w:eastAsia="es-ES"/>
+            </w:rPr>
+          </w:pPr>
+        </w:p>
+        <w:p>
+          <w:pPr>
+            <w:rPr>
+              <w:color w:val="90C226" w:themeColor="accent1"/>
+              <w:lang w:eastAsia="es-ES"/>
+            </w:rPr>
+          </w:pPr>
+        </w:p>
+        <w:p>
+          <w:pPr>
+            <w:rPr>
+              <w:color w:val="90C226" w:themeColor="accent1"/>
+              <w:lang w:eastAsia="es-ES"/>
+            </w:rPr>
+          </w:pPr>
+        </w:p>
+        <w:p>
+          <w:pPr>
+            <w:rPr>
+              <w:color w:val="90C226" w:themeColor="accent1"/>
+              <w:lang w:eastAsia="es-ES"/>
+            </w:rPr>
+          </w:pPr>
+        </w:p>
+        <w:p>
+          <w:pPr>
+            <w:rPr>
+              <w:color w:val="90C226" w:themeColor="accent1"/>
+              <w:lang w:eastAsia="es-ES"/>
+            </w:rPr>
+          </w:pPr>
+        </w:p>
+        <w:p>
+          <w:pPr>
+            <w:rPr>
+              <w:color w:val="90C226" w:themeColor="accent1"/>
+              <w:lang w:eastAsia="es-ES"/>
+            </w:rPr>
+          </w:pPr>
+          <w:r>
+            <w:rPr>
+              <w:color w:val="90C226" w:themeColor="accent1"/>
+              <w:lang w:eastAsia="es-ES"/>
+            </w:rPr>
             <w:br w:type="page"/>
           </w:r>
         </w:p>
@@ -892,6 +1101,12 @@
     <w:p/>
     <w:sdt>
       <w:sdtPr>
+        <w:rPr>
+          <w:rFonts w:asciiTheme="minorHAnsi" w:eastAsiaTheme="minorEastAsia" w:hAnsiTheme="minorHAnsi" w:cstheme="minorBidi"/>
+          <w:color w:val="auto"/>
+          <w:sz w:val="22"/>
+          <w:szCs w:val="22"/>
+        </w:rPr>
         <w:id w:val="-953479010"/>
         <w:docPartObj>
           <w:docPartGallery w:val="Table of Contents"/>
@@ -900,18 +1115,14 @@
       </w:sdtPr>
       <w:sdtEndPr>
         <w:rPr>
-          <w:rFonts w:asciiTheme="minorHAnsi" w:eastAsiaTheme="minorEastAsia" w:hAnsiTheme="minorHAnsi" w:cstheme="minorBidi"/>
           <w:b/>
           <w:bCs/>
-          <w:color w:val="auto"/>
-          <w:sz w:val="22"/>
-          <w:szCs w:val="22"/>
         </w:rPr>
       </w:sdtEndPr>
       <w:sdtContent>
         <w:p>
           <w:pPr>
-            <w:pStyle w:val="TtuloTDC"/>
+            <w:pStyle w:val="TtulodeTDC"/>
           </w:pPr>
           <w:r>
             <w:t>Contenido</w:t>
@@ -1146,21 +1357,7 @@
                 <w:rStyle w:val="Hipervnculo"/>
                 <w:noProof/>
               </w:rPr>
-              <w:t>Pas</w:t>
-            </w:r>
-            <w:r>
-              <w:rPr>
-                <w:rStyle w:val="Hipervnculo"/>
-                <w:noProof/>
-              </w:rPr>
-              <w:t>o</w:t>
-            </w:r>
-            <w:r>
-              <w:rPr>
-                <w:rStyle w:val="Hipervnculo"/>
-                <w:noProof/>
-              </w:rPr>
-              <w:t>4:</w:t>
+              <w:t>Paso4:</w:t>
             </w:r>
             <w:r>
               <w:rPr>
@@ -1516,10 +1713,7 @@
       </w:r>
     </w:p>
     <w:p/>
-    <w:p>
-      <w:bookmarkStart w:id="0" w:name="_GoBack"/>
-      <w:bookmarkEnd w:id="0"/>
-    </w:p>
+    <w:p/>
     <w:p/>
     <w:p/>
     <w:p/>
@@ -1542,33 +1736,57 @@
           <w:p>
             <w:pPr>
               <w:pStyle w:val="Ttulo1"/>
+              <w:outlineLvl w:val="0"/>
             </w:pPr>
             <w:bookmarkStart w:id="1" w:name="_Toc187678431"/>
             <w:r>
-              <w:lastRenderedPageBreak/>
               <w:t>Paso 1:</w:t>
             </w:r>
             <w:bookmarkEnd w:id="1"/>
           </w:p>
           <w:p>
             <w:r>
-              <w:t xml:space="preserve">Accedemos a esta </w:t>
+              <w:t>Primeramente a</w:t>
+            </w:r>
+            <w:r>
+              <w:t xml:space="preserve">ccedemos a esta </w:t>
             </w:r>
             <w:r>
               <w:t>página</w:t>
             </w:r>
             <w:r>
-              <w:t xml:space="preserve"> para elegir la versión que en nuestro caso </w:t>
+              <w:t xml:space="preserve"> para elegir la versión</w:t>
+            </w:r>
+            <w:r>
+              <w:t>. E</w:t>
+            </w:r>
+            <w:r>
+              <w:t xml:space="preserve">n nuestro caso </w:t>
             </w:r>
             <w:r>
               <w:t>utilizaremos</w:t>
             </w:r>
             <w:r>
-              <w:t xml:space="preserve"> la 1.20.0 y le damos al enlace que pone dll</w:t>
+              <w:t xml:space="preserve"> la 1.20.0</w:t>
+            </w:r>
+            <w:r>
+              <w:t>,</w:t>
+            </w:r>
+            <w:r>
+              <w:t xml:space="preserve"> y</w:t>
+            </w:r>
+            <w:r>
+              <w:t xml:space="preserve"> después le daremos</w:t>
+            </w:r>
+            <w:r>
+              <w:t xml:space="preserve"> al enlace que pone dll</w:t>
+            </w:r>
+            <w:r>
+              <w:t>.</w:t>
             </w:r>
           </w:p>
           <w:p>
-            <w:hyperlink r:id="rId7" w:history="1">
+            <w:hyperlink r:id="rId8" w:history="1">
               <w:r>
                 <w:rPr>
                   <w:rStyle w:val="Hipervnculo"/>
@@ -1661,7 +1879,7 @@
                     </wp:anchor>
                   </w:drawing>
                 </mc:Choice>
-                <mc:Fallback>
+                <mc:Fallback xmlns:w16se="http://schemas.microsoft.com/office/word/2015/wordml/symex" xmlns:cx="http://schemas.microsoft.com/office/drawing/2014/chartex">
                   <w:pict>
                     <v:rect w14:anchorId="19FD990D" id="Rectángulo 4" o:spid="_x0000_s1026" style="position:absolute;margin-left:60.3pt;margin-top:167.45pt;width:220.85pt;height:5.25pt;z-index:251659264;visibility:visible;mso-wrap-style:square;mso-width-percent:0;mso-height-percent:0;mso-wrap-distance-left:9pt;mso-wrap-distance-top:0;mso-wrap-distance-right:9pt;mso-wrap-distance-bottom:0;mso-position-horizontal:absolute;mso-position-horizontal-relative:text;mso-position-vertical:absolute;mso-position-vertical-relative:text;mso-width-percent:0;mso-height-percent:0;mso-width-relative:margin;mso-height-relative:margin;v-text-anchor:middle" o:gfxdata="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" filled="f" strokecolor="black [3213]" strokeweight="1.5pt">
                       <v:stroke endcap="round"/>
@@ -1691,7 +1909,7 @@
                           <pic:cNvPicPr/>
                         </pic:nvPicPr>
                         <pic:blipFill rotWithShape="1">
-                          <a:blip r:embed="rId8"/>
+                          <a:blip r:embed="rId9"/>
                           <a:srcRect r="20558" b="27004"/>
                           <a:stretch/>
                         </pic:blipFill>
@@ -1729,6 +1947,7 @@
           <w:p>
             <w:pPr>
               <w:pStyle w:val="Ttulo1"/>
+              <w:outlineLvl w:val="0"/>
             </w:pPr>
             <w:bookmarkStart w:id="2" w:name="_Toc187678432"/>
             <w:r>
@@ -1740,10 +1959,8 @@
             <w:r>
               <w:t>Al darle nos descarga el siguiente zip</w:t>
             </w:r>
-          </w:p>
-          <w:p>
-            <w:r>
-              <w:t xml:space="preserve">Lo único que nos interesa es </w:t>
+            <w:r>
+              <w:t xml:space="preserve"> del cual solo nos interesa </w:t>
             </w:r>
             <w:r>
               <w:t xml:space="preserve">el fichero llamado </w:t>
@@ -1752,7 +1969,7 @@
               <w:t>php_mongodb.dll</w:t>
             </w:r>
             <w:r>
-              <w:t xml:space="preserve">  .</w:t>
+              <w:t>.</w:t>
             </w:r>
           </w:p>
         </w:tc>
@@ -1822,7 +2039,7 @@
                     </wp:anchor>
                   </w:drawing>
                 </mc:Choice>
-                <mc:Fallback>
+                <mc:Fallback xmlns:w16se="http://schemas.microsoft.com/office/word/2015/wordml/symex" xmlns:cx="http://schemas.microsoft.com/office/drawing/2014/chartex">
                   <w:pict>
                     <v:line w14:anchorId="2ACD4787" id="Conector recto 6" o:spid="_x0000_s1026" style="position:absolute;flip:y;z-index:251660288;visibility:visible;mso-wrap-style:square;mso-width-percent:0;mso-height-percent:0;mso-wrap-distance-left:9pt;mso-wrap-distance-top:0;mso-wrap-distance-right:9pt;mso-wrap-distance-bottom:0;mso-position-horizontal:absolute;mso-position-horizontal-relative:text;mso-position-vertical:absolute;mso-position-vertical-relative:text;mso-width-percent:0;mso-height-percent:0;mso-width-relative:margin;mso-height-relative:margin" from=".4pt,115.3pt" to="99.6pt,115.3pt" o:gfxdata="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" strokecolor="black [3200]" strokeweight="1pt">
                       <v:stroke endcap="round"/>
@@ -1841,91 +2058,6 @@
                   <wp:extent cx="4491355" cy="2599536"/>
                   <wp:effectExtent l="0" t="0" r="4445" b="0"/>
                   <wp:docPr id="5" name="Imagen 5"/>
-                  <wp:cNvGraphicFramePr>
-                    <a:graphicFrameLocks xmlns:a="http://schemas.openxmlformats.org/drawingml/2006/main" noChangeAspect="1"/>
-                  </wp:cNvGraphicFramePr>
-                  <a:graphic xmlns:a="http://schemas.openxmlformats.org/drawingml/2006/main">
-                    <a:graphicData uri="http://schemas.openxmlformats.org/drawingml/2006/picture">
-                      <pic:pic xmlns:pic="http://schemas.openxmlformats.org/drawingml/2006/picture">
-                        <pic:nvPicPr>
-                          <pic:cNvPr id="1" name=""/>
-                          <pic:cNvPicPr/>
-                        </pic:nvPicPr>
-                        <pic:blipFill>
-                          <a:blip r:embed="rId9"/>
-                          <a:stretch>
-                            <a:fillRect/>
-                          </a:stretch>
-                        </pic:blipFill>
-                        <pic:spPr>
-                          <a:xfrm>
-                            <a:off x="0" y="0"/>
-                            <a:ext cx="4537270" cy="2626111"/>
-                          </a:xfrm>
-                          <a:prstGeom prst="rect">
-                            <a:avLst/>
-                          </a:prstGeom>
-                        </pic:spPr>
-                      </pic:pic>
-                    </a:graphicData>
-                  </a:graphic>
-                </wp:inline>
-              </w:drawing>
-            </w:r>
-          </w:p>
-        </w:tc>
-      </w:tr>
-      <w:tr>
-        <w:tc>
-          <w:tcPr>
-            <w:tcW w:w="3795" w:type="dxa"/>
-          </w:tcPr>
-          <w:p>
-            <w:pPr>
-              <w:pStyle w:val="Ttulo1"/>
-            </w:pPr>
-            <w:bookmarkStart w:id="3" w:name="_Toc187678433"/>
-            <w:r>
-              <w:t>Paso 3:</w:t>
-            </w:r>
-            <w:bookmarkEnd w:id="3"/>
-          </w:p>
-          <w:p>
-            <w:r>
-              <w:t>Nos dirigimos a</w:t>
-            </w:r>
-            <w:r>
-              <w:t xml:space="preserve"> la carpeta de las extensiones de php que es la siguiente</w:t>
-            </w:r>
-            <w:r>
-              <w:t xml:space="preserve"> </w:t>
-            </w:r>
-            <w:r>
-              <w:t>C:\xampp\php\ext</w:t>
-            </w:r>
-            <w:r>
-              <w:t xml:space="preserve"> </w:t>
-            </w:r>
-            <w:r>
-              <w:t>.</w:t>
-            </w:r>
-          </w:p>
-        </w:tc>
-        <w:tc>
-          <w:tcPr>
-            <w:tcW w:w="8720" w:type="dxa"/>
-          </w:tcPr>
-          <w:p>
-            <w:r>
-              <w:rPr>
-                <w:noProof/>
-                <w:lang w:eastAsia="es-ES"/>
-              </w:rPr>
-              <w:drawing>
-                <wp:inline distT="0" distB="0" distL="0" distR="0" wp14:anchorId="0FB88928" wp14:editId="36ED5B0F">
-                  <wp:extent cx="4563590" cy="2589291"/>
-                  <wp:effectExtent l="0" t="0" r="8890" b="1905"/>
-                  <wp:docPr id="7" name="Imagen 7"/>
                   <wp:cNvGraphicFramePr>
                     <a:graphicFrameLocks xmlns:a="http://schemas.openxmlformats.org/drawingml/2006/main" noChangeAspect="1"/>
                   </wp:cNvGraphicFramePr>
@@ -1945,7 +2077,7 @@
                         <pic:spPr>
                           <a:xfrm>
                             <a:off x="0" y="0"/>
-                            <a:ext cx="4614475" cy="2618162"/>
+                            <a:ext cx="4537270" cy="2626111"/>
                           </a:xfrm>
                           <a:prstGeom prst="rect">
                             <a:avLst/>
@@ -1957,13 +2089,6 @@
                 </wp:inline>
               </w:drawing>
             </w:r>
-          </w:p>
-          <w:p/>
-          <w:p/>
-          <w:p>
-            <w:pPr>
-              <w:jc w:val="center"/>
-            </w:pPr>
           </w:p>
         </w:tc>
       </w:tr>
@@ -1975,17 +2100,32 @@
           <w:p>
             <w:pPr>
               <w:pStyle w:val="Ttulo1"/>
+              <w:outlineLvl w:val="0"/>
             </w:pPr>
-            <w:bookmarkStart w:id="4" w:name="_Toc187678434"/>
-            <w:r>
-              <w:lastRenderedPageBreak/>
-              <w:t>Paso4:</w:t>
-            </w:r>
-            <w:bookmarkEnd w:id="4"/>
+            <w:bookmarkStart w:id="3" w:name="_Toc187678433"/>
+            <w:r>
+              <w:t>Paso 3:</w:t>
+            </w:r>
+            <w:bookmarkEnd w:id="3"/>
           </w:p>
           <w:p>
             <w:r>
-              <w:t>Y metemos el archivo anteriormente mencionado en la carpeta solo ese archivo</w:t>
+              <w:t>Después nos dirigiremos</w:t>
+            </w:r>
+            <w:r>
+              <w:t xml:space="preserve"> a</w:t>
+            </w:r>
+            <w:r>
+              <w:t xml:space="preserve"> la carpeta de las extensiones de php que es la siguiente</w:t>
+            </w:r>
+            <w:r>
+              <w:t>:</w:t>
+            </w:r>
+            <w:r>
+              <w:t xml:space="preserve"> </w:t>
+            </w:r>
+            <w:r>
+              <w:t>C:\xampp\php\ext</w:t>
             </w:r>
             <w:r>
               <w:t>.</w:t>
@@ -2003,10 +2143,10 @@
                 <w:lang w:eastAsia="es-ES"/>
               </w:rPr>
               <w:drawing>
-                <wp:inline distT="0" distB="0" distL="0" distR="0" wp14:anchorId="0777574F" wp14:editId="216446FA">
-                  <wp:extent cx="4459873" cy="2530443"/>
-                  <wp:effectExtent l="0" t="0" r="0" b="3810"/>
-                  <wp:docPr id="8" name="Imagen 8"/>
+                <wp:inline distT="0" distB="0" distL="0" distR="0" wp14:anchorId="0FB88928" wp14:editId="36ED5B0F">
+                  <wp:extent cx="4563590" cy="2589291"/>
+                  <wp:effectExtent l="0" t="0" r="8890" b="1905"/>
+                  <wp:docPr id="7" name="Imagen 7"/>
                   <wp:cNvGraphicFramePr>
                     <a:graphicFrameLocks xmlns:a="http://schemas.openxmlformats.org/drawingml/2006/main" noChangeAspect="1"/>
                   </wp:cNvGraphicFramePr>
@@ -2026,7 +2166,7 @@
                         <pic:spPr>
                           <a:xfrm>
                             <a:off x="0" y="0"/>
-                            <a:ext cx="4479499" cy="2541579"/>
+                            <a:ext cx="4614475" cy="2618162"/>
                           </a:xfrm>
                           <a:prstGeom prst="rect">
                             <a:avLst/>
@@ -2038,6 +2178,13 @@
                 </wp:inline>
               </w:drawing>
             </w:r>
+          </w:p>
+          <w:p/>
+          <w:p/>
+          <w:p>
+            <w:pPr>
+              <w:jc w:val="center"/>
+            </w:pPr>
           </w:p>
         </w:tc>
       </w:tr>
@@ -2049,37 +2196,38 @@
           <w:p>
             <w:pPr>
               <w:pStyle w:val="Ttulo1"/>
+              <w:outlineLvl w:val="0"/>
             </w:pPr>
-            <w:bookmarkStart w:id="5" w:name="_Toc187678435"/>
-            <w:r>
-              <w:t>Paso 5:</w:t>
-            </w:r>
-            <w:bookmarkEnd w:id="5"/>
+            <w:bookmarkStart w:id="4" w:name="_Toc187678434"/>
+            <w:r>
+              <w:t>Paso4:</w:t>
+            </w:r>
+            <w:bookmarkEnd w:id="4"/>
           </w:p>
           <w:p>
             <w:r>
-              <w:t>Nos metemos en el archivo de configuración de php.ini</w:t>
-            </w:r>
-          </w:p>
-          <w:p>
-            <w:r>
-              <w:t>Y añadimos esta línea:</w:t>
-            </w:r>
-          </w:p>
-          <w:p>
-            <w:r>
-              <w:t>extension=php_mongodb.dll</w:t>
-            </w:r>
-            <w:r>
-              <w:t xml:space="preserve"> </w:t>
-            </w:r>
-          </w:p>
-          <w:p>
-            <w:r>
-              <w:t>y guardamos</w:t>
-            </w:r>
-            <w:r>
-              <w:t xml:space="preserve"> .</w:t>
+              <w:t xml:space="preserve">Luego </w:t>
+            </w:r>
+            <w:r>
+              <w:t>mete</w:t>
+            </w:r>
+            <w:r>
+              <w:t>re</w:t>
+            </w:r>
+            <w:r>
+              <w:t xml:space="preserve">mos el archivo anteriormente mencionado en la carpeta </w:t>
+            </w:r>
+            <w:r>
+              <w:t>(</w:t>
+            </w:r>
+            <w:r>
+              <w:t>solo ese archivo</w:t>
+            </w:r>
+            <w:r>
+              <w:t>)</w:t>
+            </w:r>
+            <w:r>
+              <w:t>.</w:t>
             </w:r>
           </w:p>
         </w:tc>
@@ -2094,10 +2242,10 @@
                 <w:lang w:eastAsia="es-ES"/>
               </w:rPr>
               <w:drawing>
-                <wp:inline distT="0" distB="0" distL="0" distR="0" wp14:anchorId="47763B39" wp14:editId="1B517ACD">
-                  <wp:extent cx="4496625" cy="3082705"/>
+                <wp:inline distT="0" distB="0" distL="0" distR="0" wp14:anchorId="0777574F" wp14:editId="216446FA">
+                  <wp:extent cx="4459873" cy="2530443"/>
                   <wp:effectExtent l="0" t="0" r="0" b="3810"/>
-                  <wp:docPr id="9" name="Imagen 9"/>
+                  <wp:docPr id="8" name="Imagen 8"/>
                   <wp:cNvGraphicFramePr>
                     <a:graphicFrameLocks xmlns:a="http://schemas.openxmlformats.org/drawingml/2006/main" noChangeAspect="1"/>
                   </wp:cNvGraphicFramePr>
@@ -2117,7 +2265,7 @@
                         <pic:spPr>
                           <a:xfrm>
                             <a:off x="0" y="0"/>
-                            <a:ext cx="4519695" cy="3098521"/>
+                            <a:ext cx="4479499" cy="2541579"/>
                           </a:xfrm>
                           <a:prstGeom prst="rect">
                             <a:avLst/>
@@ -2140,19 +2288,39 @@
           <w:p>
             <w:pPr>
               <w:pStyle w:val="Ttulo1"/>
+              <w:outlineLvl w:val="0"/>
             </w:pPr>
-            <w:bookmarkStart w:id="6" w:name="_Toc187678436"/>
-            <w:r>
-              <w:t>Paso 6:</w:t>
-            </w:r>
-            <w:bookmarkEnd w:id="6"/>
+            <w:bookmarkStart w:id="5" w:name="_Toc187678435"/>
+            <w:r>
+              <w:t>Paso 5:</w:t>
+            </w:r>
+            <w:bookmarkEnd w:id="5"/>
           </w:p>
           <w:p>
             <w:r>
-              <w:t>Ahora encendemos el xamp</w:t>
-            </w:r>
-            <w:r>
-              <w:t xml:space="preserve">  en caso de que ya estuviera encendido reiniciar los servicios porque si no se actualizara la modificación hecha en el paso anterior</w:t>
+              <w:t>Nos metemos en el archivo de configuración de php.ini</w:t>
+            </w:r>
+            <w:r>
+              <w:t xml:space="preserve"> y añadiremos</w:t>
+            </w:r>
+            <w:r>
+              <w:t xml:space="preserve"> esta línea:</w:t>
+            </w:r>
+          </w:p>
+          <w:p>
+            <w:r>
+              <w:t>extension=php_mongodb.dll</w:t>
+            </w:r>
+            <w:r>
+              <w:t xml:space="preserve"> </w:t>
+            </w:r>
+          </w:p>
+          <w:p>
+            <w:r>
+              <w:t>Y</w:t>
+            </w:r>
+            <w:r>
+              <w:t xml:space="preserve"> guardamos</w:t>
             </w:r>
             <w:r>
               <w:t>.</w:t>
@@ -2170,10 +2338,10 @@
                 <w:lang w:eastAsia="es-ES"/>
               </w:rPr>
               <w:drawing>
-                <wp:inline distT="0" distB="0" distL="0" distR="0" wp14:anchorId="179833A7" wp14:editId="7CF4C9D1">
-                  <wp:extent cx="4485640" cy="2921152"/>
-                  <wp:effectExtent l="0" t="0" r="0" b="0"/>
-                  <wp:docPr id="10" name="Imagen 10"/>
+                <wp:inline distT="0" distB="0" distL="0" distR="0" wp14:anchorId="47763B39" wp14:editId="1B517ACD">
+                  <wp:extent cx="4496625" cy="3082705"/>
+                  <wp:effectExtent l="0" t="0" r="0" b="3810"/>
+                  <wp:docPr id="9" name="Imagen 9"/>
                   <wp:cNvGraphicFramePr>
                     <a:graphicFrameLocks xmlns:a="http://schemas.openxmlformats.org/drawingml/2006/main" noChangeAspect="1"/>
                   </wp:cNvGraphicFramePr>
@@ -2193,7 +2361,7 @@
                         <pic:spPr>
                           <a:xfrm>
                             <a:off x="0" y="0"/>
-                            <a:ext cx="4498616" cy="2929602"/>
+                            <a:ext cx="4519695" cy="3098521"/>
                           </a:xfrm>
                           <a:prstGeom prst="rect">
                             <a:avLst/>
@@ -2216,61 +2384,32 @@
           <w:p>
             <w:pPr>
               <w:pStyle w:val="Ttulo1"/>
+              <w:outlineLvl w:val="0"/>
             </w:pPr>
-            <w:bookmarkStart w:id="7" w:name="_Toc187678437"/>
-            <w:r>
-              <w:lastRenderedPageBreak/>
-              <w:t>Paso 7:</w:t>
-            </w:r>
-            <w:bookmarkEnd w:id="7"/>
-            <w:r>
-              <w:t xml:space="preserve"> </w:t>
-            </w:r>
+            <w:bookmarkStart w:id="6" w:name="_Toc187678436"/>
+            <w:r>
+              <w:t>Paso 6:</w:t>
+            </w:r>
+            <w:bookmarkEnd w:id="6"/>
           </w:p>
           <w:p>
             <w:r>
-              <w:t xml:space="preserve">Creamos un </w:t>
-            </w:r>
-            <w:r>
-              <w:t>archivo .</w:t>
-            </w:r>
-            <w:r>
-              <w:t>php</w:t>
-            </w:r>
-            <w:r>
-              <w:t xml:space="preserve"> </w:t>
-            </w:r>
-            <w:r>
-              <w:t>en la carpeta de htdocs</w:t>
-            </w:r>
-            <w:r>
-              <w:t xml:space="preserve"> </w:t>
-            </w:r>
-            <w:r>
-              <w:t>y copiamos el siguiente</w:t>
-            </w:r>
-            <w:r>
-              <w:t xml:space="preserve"> código </w:t>
-            </w:r>
-          </w:p>
-          <w:p>
-            <w:r>
-              <w:t>La primera parte del código nos mostrara toda la información de php.</w:t>
-            </w:r>
-          </w:p>
-          <w:p>
-            <w:r>
-              <w:t>Y la segunda es un pequeño programa que nos dirá si la extensión está siendo cargada</w:t>
-            </w:r>
-          </w:p>
-          <w:p>
-            <w:pPr>
-              <w:rPr>
-                <w:u w:val="single"/>
-              </w:rPr>
-            </w:pPr>
-            <w:r>
-              <w:t>Sirve para verificar que la extensión funcione</w:t>
+              <w:t>Ahora encendemos el XAMPP. E</w:t>
+            </w:r>
+            <w:r>
+              <w:t xml:space="preserve">n caso de que </w:t>
+            </w:r>
+            <w:r>
+              <w:t>ya estuviera encendido, reiniciamos</w:t>
+            </w:r>
+            <w:r>
+              <w:t xml:space="preserve"> los servic</w:t>
+            </w:r>
+            <w:r>
+              <w:t xml:space="preserve">ios porque si no se actualizará </w:t>
+            </w:r>
+            <w:r>
+              <w:t>la modificación hecha en el paso anterior</w:t>
             </w:r>
             <w:r>
               <w:t>.</w:t>
@@ -2283,129 +2422,15 @@
           </w:tcPr>
           <w:p>
             <w:r>
-              <w:t>&lt;?php</w:t>
-            </w:r>
-          </w:p>
-          <w:p>
-            <w:r>
-              <w:t xml:space="preserve">// Para comprobar la version: </w:t>
-            </w:r>
-          </w:p>
-          <w:p>
-            <w:pPr>
-              <w:rPr>
-                <w:lang w:val="en-GB"/>
-              </w:rPr>
-            </w:pPr>
-            <w:r>
-              <w:rPr>
-                <w:lang w:val="en-GB"/>
-              </w:rPr>
-              <w:t>phpinfo();</w:t>
-            </w:r>
-          </w:p>
-          <w:p>
-            <w:pPr>
-              <w:rPr>
-                <w:lang w:val="en-GB"/>
-              </w:rPr>
-            </w:pPr>
-          </w:p>
-          <w:p>
-            <w:pPr>
-              <w:rPr>
-                <w:lang w:val="en-GB"/>
-              </w:rPr>
-            </w:pPr>
-            <w:r>
-              <w:rPr>
-                <w:lang w:val="en-GB"/>
-              </w:rPr>
-              <w:t>if(extension_loaded('mongodb')){</w:t>
-            </w:r>
-          </w:p>
-          <w:p>
-            <w:r>
-              <w:rPr>
-                <w:lang w:val="en-GB"/>
-              </w:rPr>
-              <w:t xml:space="preserve">    </w:t>
-            </w:r>
-            <w:r>
-              <w:t>echo "La extensión MongoDB está cargada.";</w:t>
-            </w:r>
-          </w:p>
-          <w:p>
-            <w:r>
-              <w:t>}else{</w:t>
-            </w:r>
-          </w:p>
-          <w:p>
-            <w:r>
-              <w:t xml:space="preserve">    echo "La extensión MongoDB no está cargada.";</w:t>
-            </w:r>
-          </w:p>
-          <w:p>
-            <w:r>
-              <w:t>}</w:t>
-            </w:r>
-          </w:p>
-          <w:p/>
-          <w:p>
-            <w:r>
-              <w:t>?&gt;</w:t>
-            </w:r>
-          </w:p>
-        </w:tc>
-      </w:tr>
-      <w:tr>
-        <w:tc>
-          <w:tcPr>
-            <w:tcW w:w="3795" w:type="dxa"/>
-          </w:tcPr>
-          <w:p>
-            <w:pPr>
-              <w:pStyle w:val="Ttulo1"/>
-            </w:pPr>
-            <w:bookmarkStart w:id="8" w:name="_Toc187678438"/>
-            <w:r>
-              <w:t>Paso 8:</w:t>
-            </w:r>
-            <w:bookmarkEnd w:id="8"/>
-          </w:p>
-          <w:p>
-            <w:r>
-              <w:t xml:space="preserve">Nos metemos en localhost y ejecutamos el programa </w:t>
-            </w:r>
-            <w:r>
-              <w:t>creado en el paso anterior</w:t>
-            </w:r>
-            <w:r>
-              <w:t xml:space="preserve"> </w:t>
-            </w:r>
-            <w:r>
-              <w:t>aparecerá toda la información de php y si pulsamos CTRL+F y buscamos mongodb y nos debería aparecer</w:t>
-            </w:r>
-            <w:r>
-              <w:t>.</w:t>
-            </w:r>
-          </w:p>
-        </w:tc>
-        <w:tc>
-          <w:tcPr>
-            <w:tcW w:w="8720" w:type="dxa"/>
-          </w:tcPr>
-          <w:p>
-            <w:r>
               <w:rPr>
                 <w:noProof/>
                 <w:lang w:eastAsia="es-ES"/>
               </w:rPr>
               <w:drawing>
-                <wp:inline distT="0" distB="0" distL="0" distR="0" wp14:anchorId="0D2CF9F0" wp14:editId="1137AAC1">
-                  <wp:extent cx="4351492" cy="2240732"/>
-                  <wp:effectExtent l="0" t="0" r="0" b="7620"/>
-                  <wp:docPr id="11" name="Imagen 11"/>
+                <wp:inline distT="0" distB="0" distL="0" distR="0" wp14:anchorId="179833A7" wp14:editId="7CF4C9D1">
+                  <wp:extent cx="4485640" cy="2921152"/>
+                  <wp:effectExtent l="0" t="0" r="0" b="0"/>
+                  <wp:docPr id="10" name="Imagen 10"/>
                   <wp:cNvGraphicFramePr>
                     <a:graphicFrameLocks xmlns:a="http://schemas.openxmlformats.org/drawingml/2006/main" noChangeAspect="1"/>
                   </wp:cNvGraphicFramePr>
@@ -2425,6 +2450,253 @@
                         <pic:spPr>
                           <a:xfrm>
                             <a:off x="0" y="0"/>
+                            <a:ext cx="4498616" cy="2929602"/>
+                          </a:xfrm>
+                          <a:prstGeom prst="rect">
+                            <a:avLst/>
+                          </a:prstGeom>
+                        </pic:spPr>
+                      </pic:pic>
+                    </a:graphicData>
+                  </a:graphic>
+                </wp:inline>
+              </w:drawing>
+            </w:r>
+          </w:p>
+        </w:tc>
+      </w:tr>
+      <w:tr>
+        <w:tc>
+          <w:tcPr>
+            <w:tcW w:w="3795" w:type="dxa"/>
+          </w:tcPr>
+          <w:p>
+            <w:pPr>
+              <w:pStyle w:val="Ttulo1"/>
+              <w:outlineLvl w:val="0"/>
+            </w:pPr>
+            <w:bookmarkStart w:id="7" w:name="_Toc187678437"/>
+            <w:r>
+              <w:t>Paso 7:</w:t>
+            </w:r>
+            <w:bookmarkEnd w:id="7"/>
+            <w:r>
+              <w:t xml:space="preserve"> </w:t>
+            </w:r>
+          </w:p>
+          <w:p>
+            <w:r>
+              <w:t xml:space="preserve">Creamos un </w:t>
+            </w:r>
+            <w:r>
+              <w:t>archivo</w:t>
+            </w:r>
+            <w:r>
+              <w:t>.</w:t>
+            </w:r>
+            <w:r>
+              <w:t>php</w:t>
+            </w:r>
+            <w:r>
+              <w:t xml:space="preserve"> </w:t>
+            </w:r>
+            <w:r>
+              <w:t xml:space="preserve">en la carpeta de htdocs </w:t>
+            </w:r>
+            <w:r>
+              <w:t>y copiamos el siguiente</w:t>
+            </w:r>
+            <w:r>
+              <w:t xml:space="preserve"> código</w:t>
+            </w:r>
+            <w:r>
+              <w:t>:</w:t>
+            </w:r>
+            <w:r>
+              <w:t xml:space="preserve"> </w:t>
+            </w:r>
+          </w:p>
+          <w:p>
+            <w:r>
+              <w:t>La primera parte del código nos mostrara toda la información de php.</w:t>
+            </w:r>
+          </w:p>
+          <w:p>
+            <w:r>
+              <w:t>Y la segunda es un pequeño programa que nos dirá si la extensión está siendo cargada</w:t>
+            </w:r>
+            <w:r>
+              <w:t xml:space="preserve">, este servirá </w:t>
+            </w:r>
+            <w:r>
+              <w:t>para verificar que la extensión funcione</w:t>
+            </w:r>
+            <w:r>
+              <w:t>.</w:t>
+            </w:r>
+          </w:p>
+        </w:tc>
+        <w:tc>
+          <w:tcPr>
+            <w:tcW w:w="8720" w:type="dxa"/>
+          </w:tcPr>
+          <w:p>
+            <w:r>
+              <w:t>&lt;?php</w:t>
+            </w:r>
+          </w:p>
+          <w:p>
+            <w:r>
+              <w:t xml:space="preserve">// Para comprobar la version: </w:t>
+            </w:r>
+          </w:p>
+          <w:p>
+            <w:pPr>
+              <w:rPr>
+                <w:lang w:val="en-GB"/>
+              </w:rPr>
+            </w:pPr>
+            <w:r>
+              <w:rPr>
+                <w:lang w:val="en-GB"/>
+              </w:rPr>
+              <w:t>phpinfo();</w:t>
+            </w:r>
+          </w:p>
+          <w:p>
+            <w:pPr>
+              <w:rPr>
+                <w:lang w:val="en-GB"/>
+              </w:rPr>
+            </w:pPr>
+          </w:p>
+          <w:p>
+            <w:pPr>
+              <w:rPr>
+                <w:lang w:val="en-GB"/>
+              </w:rPr>
+            </w:pPr>
+            <w:r>
+              <w:rPr>
+                <w:lang w:val="en-GB"/>
+              </w:rPr>
+              <w:t>if(extension_loaded('mongodb')){</w:t>
+            </w:r>
+          </w:p>
+          <w:p>
+            <w:r>
+              <w:rPr>
+                <w:lang w:val="en-GB"/>
+              </w:rPr>
+              <w:t xml:space="preserve">    </w:t>
+            </w:r>
+            <w:r>
+              <w:t>echo "La extensión MongoDB está cargada.";</w:t>
+            </w:r>
+          </w:p>
+          <w:p>
+            <w:r>
+              <w:t>}else{</w:t>
+            </w:r>
+          </w:p>
+          <w:p>
+            <w:r>
+              <w:t xml:space="preserve">    echo "La extensión MongoDB no está cargada.";</w:t>
+            </w:r>
+          </w:p>
+          <w:p>
+            <w:r>
+              <w:t>}</w:t>
+            </w:r>
+          </w:p>
+          <w:p/>
+          <w:p>
+            <w:r>
+              <w:t>?&gt;</w:t>
+            </w:r>
+          </w:p>
+        </w:tc>
+      </w:tr>
+      <w:tr>
+        <w:tc>
+          <w:tcPr>
+            <w:tcW w:w="3795" w:type="dxa"/>
+          </w:tcPr>
+          <w:p>
+            <w:pPr>
+              <w:pStyle w:val="Ttulo1"/>
+              <w:outlineLvl w:val="0"/>
+            </w:pPr>
+            <w:bookmarkStart w:id="8" w:name="_Toc187678438"/>
+            <w:r>
+              <w:t>Paso 8:</w:t>
+            </w:r>
+            <w:bookmarkEnd w:id="8"/>
+          </w:p>
+          <w:p>
+            <w:r>
+              <w:t xml:space="preserve">Nos metemos en localhost y ejecutamos el programa </w:t>
+            </w:r>
+            <w:r>
+              <w:t>creado en el paso anterior</w:t>
+            </w:r>
+            <w:r>
+              <w:t>.</w:t>
+            </w:r>
+            <w:r>
+              <w:t xml:space="preserve"> </w:t>
+            </w:r>
+            <w:r>
+              <w:t>A</w:t>
+            </w:r>
+            <w:r>
+              <w:t>parecerá toda la información de php</w:t>
+            </w:r>
+            <w:r>
+              <w:t>,</w:t>
+            </w:r>
+            <w:r>
+              <w:t xml:space="preserve"> y si pulsamos CTRL+F y buscamos mongodb y nos debería aparecer</w:t>
+            </w:r>
+            <w:r>
+              <w:t>.</w:t>
+            </w:r>
+          </w:p>
+        </w:tc>
+        <w:tc>
+          <w:tcPr>
+            <w:tcW w:w="8720" w:type="dxa"/>
+          </w:tcPr>
+          <w:p>
+            <w:r>
+              <w:rPr>
+                <w:noProof/>
+                <w:lang w:eastAsia="es-ES"/>
+              </w:rPr>
+              <w:drawing>
+                <wp:inline distT="0" distB="0" distL="0" distR="0" wp14:anchorId="0D2CF9F0" wp14:editId="1137AAC1">
+                  <wp:extent cx="4351492" cy="2240732"/>
+                  <wp:effectExtent l="0" t="0" r="0" b="7620"/>
+                  <wp:docPr id="11" name="Imagen 11"/>
+                  <wp:cNvGraphicFramePr>
+                    <a:graphicFrameLocks xmlns:a="http://schemas.openxmlformats.org/drawingml/2006/main" noChangeAspect="1"/>
+                  </wp:cNvGraphicFramePr>
+                  <a:graphic xmlns:a="http://schemas.openxmlformats.org/drawingml/2006/main">
+                    <a:graphicData uri="http://schemas.openxmlformats.org/drawingml/2006/picture">
+                      <pic:pic xmlns:pic="http://schemas.openxmlformats.org/drawingml/2006/picture">
+                        <pic:nvPicPr>
+                          <pic:cNvPr id="1" name=""/>
+                          <pic:cNvPicPr/>
+                        </pic:nvPicPr>
+                        <pic:blipFill>
+                          <a:blip r:embed="rId15"/>
+                          <a:stretch>
+                            <a:fillRect/>
+                          </a:stretch>
+                        </pic:blipFill>
+                        <pic:spPr>
+                          <a:xfrm>
+                            <a:off x="0" y="0"/>
                             <a:ext cx="4368185" cy="2249328"/>
                           </a:xfrm>
                           <a:prstGeom prst="rect">
@@ -2443,8 +2715,8 @@
     </w:tbl>
     <w:p/>
     <w:sectPr>
-      <w:headerReference w:type="default" r:id="rId15"/>
-      <w:footerReference w:type="default" r:id="rId16"/>
+      <w:headerReference w:type="default" r:id="rId16"/>
+      <w:footerReference w:type="default" r:id="rId17"/>
       <w:pgSz w:w="11906" w:h="16838"/>
       <w:pgMar w:top="1417" w:right="1701" w:bottom="1417" w:left="1701" w:header="708" w:footer="708" w:gutter="0"/>
       <w:pgNumType w:start="0"/>
@@ -2457,7 +2729,7 @@
 </file>
 
 <file path=word/endnotes.xml><?xml version="1.0" encoding="utf-8"?>
-<w:endnotes xmlns:wpc="http://schemas.microsoft.com/office/word/2010/wordprocessingCanvas" xmlns:cx="http://schemas.microsoft.com/office/drawing/2014/chartex" xmlns:mc="http://schemas.openxmlformats.org/markup-compatibility/2006" xmlns:o="urn:schemas-microsoft-com:office:office" xmlns:r="http://schemas.openxmlformats.org/officeDocument/2006/relationships" xmlns:m="http://schemas.openxmlformats.org/officeDocument/2006/math" xmlns:v="urn:schemas-microsoft-com:vml" xmlns:wp14="http://schemas.microsoft.com/office/word/2010/wordprocessingDrawing" xmlns:wp="http://schemas.openxmlformats.org/drawingml/2006/wordprocessingDrawing" xmlns:w10="urn:schemas-microsoft-com:office:word" xmlns:w="http://schemas.openxmlformats.org/wordprocessingml/2006/main" xmlns:w14="http://schemas.microsoft.com/office/word/2010/wordml" xmlns:w15="http://schemas.microsoft.com/office/word/2012/wordml" xmlns:w16se="http://schemas.microsoft.com/office/word/2015/wordml/symex" xmlns:wpg="http://schemas.microsoft.com/office/word/2010/wordprocessingGroup" xmlns:wpi="http://schemas.microsoft.com/office/word/2010/wordprocessingInk" xmlns:wne="http://schemas.microsoft.com/office/word/2006/wordml" xmlns:wps="http://schemas.microsoft.com/office/word/2010/wordprocessingShape" mc:Ignorable="w14 w15 w16se wp14">
+<w:endnotes xmlns:wpc="http://schemas.microsoft.com/office/word/2010/wordprocessingCanvas" xmlns:mc="http://schemas.openxmlformats.org/markup-compatibility/2006" xmlns:o="urn:schemas-microsoft-com:office:office" xmlns:r="http://schemas.openxmlformats.org/officeDocument/2006/relationships" xmlns:m="http://schemas.openxmlformats.org/officeDocument/2006/math" xmlns:v="urn:schemas-microsoft-com:vml" xmlns:wp14="http://schemas.microsoft.com/office/word/2010/wordprocessingDrawing" xmlns:wp="http://schemas.openxmlformats.org/drawingml/2006/wordprocessingDrawing" xmlns:w10="urn:schemas-microsoft-com:office:word" xmlns:w="http://schemas.openxmlformats.org/wordprocessingml/2006/main" xmlns:w14="http://schemas.microsoft.com/office/word/2010/wordml" xmlns:w15="http://schemas.microsoft.com/office/word/2012/wordml" xmlns:wpg="http://schemas.microsoft.com/office/word/2010/wordprocessingGroup" xmlns:wpi="http://schemas.microsoft.com/office/word/2010/wordprocessingInk" xmlns:wne="http://schemas.microsoft.com/office/word/2006/wordml" xmlns:wps="http://schemas.microsoft.com/office/word/2010/wordprocessingShape" mc:Ignorable="w14 w15 wp14">
   <w:endnote w:type="separator" w:id="-1">
     <w:p>
       <w:pPr>
@@ -2482,7 +2754,7 @@
 </file>
 
 <file path=word/footer1.xml><?xml version="1.0" encoding="utf-8"?>
-<w:ftr xmlns:wpc="http://schemas.microsoft.com/office/word/2010/wordprocessingCanvas" xmlns:cx="http://schemas.microsoft.com/office/drawing/2014/chartex" xmlns:mc="http://schemas.openxmlformats.org/markup-compatibility/2006" xmlns:o="urn:schemas-microsoft-com:office:office" xmlns:r="http://schemas.openxmlformats.org/officeDocument/2006/relationships" xmlns:m="http://schemas.openxmlformats.org/officeDocument/2006/math" xmlns:v="urn:schemas-microsoft-com:vml" xmlns:wp14="http://schemas.microsoft.com/office/word/2010/wordprocessingDrawing" xmlns:wp="http://schemas.openxmlformats.org/drawingml/2006/wordprocessingDrawing" xmlns:w10="urn:schemas-microsoft-com:office:word" xmlns:w="http://schemas.openxmlformats.org/wordprocessingml/2006/main" xmlns:w14="http://schemas.microsoft.com/office/word/2010/wordml" xmlns:w15="http://schemas.microsoft.com/office/word/2012/wordml" xmlns:w16se="http://schemas.microsoft.com/office/word/2015/wordml/symex" xmlns:wpg="http://schemas.microsoft.com/office/word/2010/wordprocessingGroup" xmlns:wpi="http://schemas.microsoft.com/office/word/2010/wordprocessingInk" xmlns:wne="http://schemas.microsoft.com/office/word/2006/wordml" xmlns:wps="http://schemas.microsoft.com/office/word/2010/wordprocessingShape" mc:Ignorable="w14 w15 w16se wp14">
+<w:ftr xmlns:wpc="http://schemas.microsoft.com/office/word/2010/wordprocessingCanvas" xmlns:mc="http://schemas.openxmlformats.org/markup-compatibility/2006" xmlns:o="urn:schemas-microsoft-com:office:office" xmlns:r="http://schemas.openxmlformats.org/officeDocument/2006/relationships" xmlns:m="http://schemas.openxmlformats.org/officeDocument/2006/math" xmlns:v="urn:schemas-microsoft-com:vml" xmlns:wp14="http://schemas.microsoft.com/office/word/2010/wordprocessingDrawing" xmlns:wp="http://schemas.openxmlformats.org/drawingml/2006/wordprocessingDrawing" xmlns:w10="urn:schemas-microsoft-com:office:word" xmlns:w="http://schemas.openxmlformats.org/wordprocessingml/2006/main" xmlns:w14="http://schemas.microsoft.com/office/word/2010/wordml" xmlns:w15="http://schemas.microsoft.com/office/word/2012/wordml" xmlns:wpg="http://schemas.microsoft.com/office/word/2010/wordprocessingGroup" xmlns:wpi="http://schemas.microsoft.com/office/word/2010/wordprocessingInk" xmlns:wne="http://schemas.microsoft.com/office/word/2006/wordml" xmlns:wps="http://schemas.microsoft.com/office/word/2010/wordprocessingShape" mc:Ignorable="w14 w15 wp14">
   <w:tbl>
     <w:tblPr>
       <w:tblW w:w="5000" w:type="pct"/>
@@ -2496,8 +2768,8 @@
       <w:tblLook w:val="04A0" w:firstRow="1" w:lastRow="0" w:firstColumn="1" w:lastColumn="0" w:noHBand="0" w:noVBand="1"/>
     </w:tblPr>
     <w:tblGrid>
-      <w:gridCol w:w="4373"/>
-      <w:gridCol w:w="4131"/>
+      <w:gridCol w:w="4309"/>
+      <w:gridCol w:w="4195"/>
     </w:tblGrid>
     <w:tr>
       <w:trPr>
@@ -2548,53 +2820,53 @@
       <w:trPr>
         <w:jc w:val="center"/>
       </w:trPr>
-      <w:sdt>
-        <w:sdtPr>
-          <w:rPr>
-            <w:caps/>
-            <w:color w:val="808080" w:themeColor="background1" w:themeShade="80"/>
-            <w:sz w:val="18"/>
-            <w:szCs w:val="18"/>
-          </w:rPr>
-          <w:alias w:val="Autor"/>
-          <w:tag w:val=""/>
-          <w:id w:val="1534151868"/>
-          <w:placeholder>
-            <w:docPart w:val="8735A819F2DB4913B227AF09B2DC33C8"/>
-          </w:placeholder>
-          <w:dataBinding w:prefixMappings="xmlns:ns0='http://purl.org/dc/elements/1.1/' xmlns:ns1='http://schemas.openxmlformats.org/package/2006/metadata/core-properties' " w:xpath="/ns1:coreProperties[1]/ns0:creator[1]" w:storeItemID="{6C3C8BC8-F283-45AE-878A-BAB7291924A1}"/>
-          <w:text/>
-        </w:sdtPr>
-        <w:sdtContent>
-          <w:tc>
-            <w:tcPr>
-              <w:tcW w:w="4686" w:type="dxa"/>
-              <w:shd w:val="clear" w:color="auto" w:fill="auto"/>
-              <w:vAlign w:val="center"/>
-            </w:tcPr>
-            <w:p>
-              <w:pPr>
-                <w:pStyle w:val="Piedepgina"/>
-                <w:rPr>
-                  <w:caps/>
-                  <w:color w:val="808080" w:themeColor="background1" w:themeShade="80"/>
-                  <w:sz w:val="18"/>
-                  <w:szCs w:val="18"/>
-                </w:rPr>
-              </w:pPr>
-              <w:r>
-                <w:rPr>
-                  <w:caps/>
-                  <w:color w:val="808080" w:themeColor="background1" w:themeShade="80"/>
-                  <w:sz w:val="18"/>
-                  <w:szCs w:val="18"/>
-                </w:rPr>
-                <w:t>Ian ,PABLO,MARINA,SAMUEL</w:t>
-              </w:r>
-            </w:p>
-          </w:tc>
-        </w:sdtContent>
-      </w:sdt>
+      <w:tc>
+        <w:tcPr>
+          <w:tcW w:w="4686" w:type="dxa"/>
+          <w:shd w:val="clear" w:color="auto" w:fill="auto"/>
+          <w:vAlign w:val="center"/>
+        </w:tcPr>
+        <w:p>
+          <w:pPr>
+            <w:pStyle w:val="Piedepgina"/>
+            <w:rPr>
+              <w:caps/>
+              <w:color w:val="808080" w:themeColor="background1" w:themeShade="80"/>
+              <w:sz w:val="18"/>
+              <w:szCs w:val="18"/>
+            </w:rPr>
+          </w:pPr>
+          <w:r>
+            <w:rPr>
+              <w:caps/>
+              <w:color w:val="808080" w:themeColor="background1" w:themeShade="80"/>
+              <w:sz w:val="18"/>
+              <w:szCs w:val="18"/>
+            </w:rPr>
+            <w:t>Desarrollo web entorno servidor</w:t>
+          </w:r>
+        </w:p>
+        <w:p>
+          <w:pPr>
+            <w:pStyle w:val="Piedepgina"/>
+            <w:rPr>
+              <w:caps/>
+              <w:color w:val="808080" w:themeColor="background1" w:themeShade="80"/>
+              <w:sz w:val="18"/>
+              <w:szCs w:val="18"/>
+            </w:rPr>
+          </w:pPr>
+          <w:r>
+            <w:rPr>
+              <w:caps/>
+              <w:color w:val="808080" w:themeColor="background1" w:themeShade="80"/>
+              <w:sz w:val="18"/>
+              <w:szCs w:val="18"/>
+            </w:rPr>
+            <w:t xml:space="preserve"> </w:t>
+          </w:r>
+        </w:p>
+      </w:tc>
       <w:tc>
         <w:tcPr>
           <w:tcW w:w="4674" w:type="dxa"/>
@@ -2647,7 +2919,7 @@
               <w:sz w:val="18"/>
               <w:szCs w:val="18"/>
             </w:rPr>
-            <w:t>2</w:t>
+            <w:t>3</w:t>
           </w:r>
           <w:r>
             <w:rPr>
@@ -2671,7 +2943,7 @@
 </file>
 
 <file path=word/footnotes.xml><?xml version="1.0" encoding="utf-8"?>
-<w:footnotes xmlns:wpc="http://schemas.microsoft.com/office/word/2010/wordprocessingCanvas" xmlns:cx="http://schemas.microsoft.com/office/drawing/2014/chartex" xmlns:mc="http://schemas.openxmlformats.org/markup-compatibility/2006" xmlns:o="urn:schemas-microsoft-com:office:office" xmlns:r="http://schemas.openxmlformats.org/officeDocument/2006/relationships" xmlns:m="http://schemas.openxmlformats.org/officeDocument/2006/math" xmlns:v="urn:schemas-microsoft-com:vml" xmlns:wp14="http://schemas.microsoft.com/office/word/2010/wordprocessingDrawing" xmlns:wp="http://schemas.openxmlformats.org/drawingml/2006/wordprocessingDrawing" xmlns:w10="urn:schemas-microsoft-com:office:word" xmlns:w="http://schemas.openxmlformats.org/wordprocessingml/2006/main" xmlns:w14="http://schemas.microsoft.com/office/word/2010/wordml" xmlns:w15="http://schemas.microsoft.com/office/word/2012/wordml" xmlns:w16se="http://schemas.microsoft.com/office/word/2015/wordml/symex" xmlns:wpg="http://schemas.microsoft.com/office/word/2010/wordprocessingGroup" xmlns:wpi="http://schemas.microsoft.com/office/word/2010/wordprocessingInk" xmlns:wne="http://schemas.microsoft.com/office/word/2006/wordml" xmlns:wps="http://schemas.microsoft.com/office/word/2010/wordprocessingShape" mc:Ignorable="w14 w15 w16se wp14">
+<w:footnotes xmlns:wpc="http://schemas.microsoft.com/office/word/2010/wordprocessingCanvas" xmlns:mc="http://schemas.openxmlformats.org/markup-compatibility/2006" xmlns:o="urn:schemas-microsoft-com:office:office" xmlns:r="http://schemas.openxmlformats.org/officeDocument/2006/relationships" xmlns:m="http://schemas.openxmlformats.org/officeDocument/2006/math" xmlns:v="urn:schemas-microsoft-com:vml" xmlns:wp14="http://schemas.microsoft.com/office/word/2010/wordprocessingDrawing" xmlns:wp="http://schemas.openxmlformats.org/drawingml/2006/wordprocessingDrawing" xmlns:w10="urn:schemas-microsoft-com:office:word" xmlns:w="http://schemas.openxmlformats.org/wordprocessingml/2006/main" xmlns:w14="http://schemas.microsoft.com/office/word/2010/wordml" xmlns:w15="http://schemas.microsoft.com/office/word/2012/wordml" xmlns:wpg="http://schemas.microsoft.com/office/word/2010/wordprocessingGroup" xmlns:wpi="http://schemas.microsoft.com/office/word/2010/wordprocessingInk" xmlns:wne="http://schemas.microsoft.com/office/word/2006/wordml" xmlns:wps="http://schemas.microsoft.com/office/word/2010/wordprocessingShape" mc:Ignorable="w14 w15 wp14">
   <w:footnote w:type="separator" w:id="-1">
     <w:p>
       <w:pPr>
@@ -2696,7 +2968,7 @@
 </file>
 
 <file path=word/header1.xml><?xml version="1.0" encoding="utf-8"?>
-<w:hdr xmlns:wpc="http://schemas.microsoft.com/office/word/2010/wordprocessingCanvas" xmlns:cx="http://schemas.microsoft.com/office/drawing/2014/chartex" xmlns:mc="http://schemas.openxmlformats.org/markup-compatibility/2006" xmlns:o="urn:schemas-microsoft-com:office:office" xmlns:r="http://schemas.openxmlformats.org/officeDocument/2006/relationships" xmlns:m="http://schemas.openxmlformats.org/officeDocument/2006/math" xmlns:v="urn:schemas-microsoft-com:vml" xmlns:wp14="http://schemas.microsoft.com/office/word/2010/wordprocessingDrawing" xmlns:wp="http://schemas.openxmlformats.org/drawingml/2006/wordprocessingDrawing" xmlns:w10="urn:schemas-microsoft-com:office:word" xmlns:w="http://schemas.openxmlformats.org/wordprocessingml/2006/main" xmlns:w14="http://schemas.microsoft.com/office/word/2010/wordml" xmlns:w15="http://schemas.microsoft.com/office/word/2012/wordml" xmlns:w16se="http://schemas.microsoft.com/office/word/2015/wordml/symex" xmlns:wpg="http://schemas.microsoft.com/office/word/2010/wordprocessingGroup" xmlns:wpi="http://schemas.microsoft.com/office/word/2010/wordprocessingInk" xmlns:wne="http://schemas.microsoft.com/office/word/2006/wordml" xmlns:wps="http://schemas.microsoft.com/office/word/2010/wordprocessingShape" mc:Ignorable="w14 w15 w16se wp14">
+<w:hdr xmlns:wpc="http://schemas.microsoft.com/office/word/2010/wordprocessingCanvas" xmlns:mc="http://schemas.openxmlformats.org/markup-compatibility/2006" xmlns:o="urn:schemas-microsoft-com:office:office" xmlns:r="http://schemas.openxmlformats.org/officeDocument/2006/relationships" xmlns:m="http://schemas.openxmlformats.org/officeDocument/2006/math" xmlns:v="urn:schemas-microsoft-com:vml" xmlns:wp14="http://schemas.microsoft.com/office/word/2010/wordprocessingDrawing" xmlns:wp="http://schemas.openxmlformats.org/drawingml/2006/wordprocessingDrawing" xmlns:w10="urn:schemas-microsoft-com:office:word" xmlns:w="http://schemas.openxmlformats.org/wordprocessingml/2006/main" xmlns:w14="http://schemas.microsoft.com/office/word/2010/wordml" xmlns:w15="http://schemas.microsoft.com/office/word/2012/wordml" xmlns:wpg="http://schemas.microsoft.com/office/word/2010/wordprocessingGroup" xmlns:wpi="http://schemas.microsoft.com/office/word/2010/wordprocessingInk" xmlns:wne="http://schemas.microsoft.com/office/word/2006/wordml" xmlns:wps="http://schemas.microsoft.com/office/word/2010/wordprocessingShape" mc:Ignorable="w14 w15 wp14">
   <w:p>
     <w:pPr>
       <w:pStyle w:val="Encabezado"/>
@@ -2704,6 +2976,7 @@
     <w:r>
       <w:rPr>
         <w:noProof/>
+        <w:lang w:eastAsia="es-ES"/>
       </w:rPr>
       <mc:AlternateContent>
         <mc:Choice Requires="wps">
@@ -2779,6 +3052,7 @@
                             <w:dataBinding w:prefixMappings="xmlns:ns0='http://purl.org/dc/elements/1.1/' xmlns:ns1='http://schemas.openxmlformats.org/package/2006/metadata/core-properties' " w:xpath="/ns1:coreProperties[1]/ns0:title[1]" w:storeItemID="{6C3C8BC8-F283-45AE-878A-BAB7291924A1}"/>
                             <w:text/>
                           </w:sdtPr>
+                          <w:sdtEndPr/>
                           <w:sdtContent>
                             <w:p>
                               <w:pPr>
@@ -2794,7 +3068,7 @@
                                   <w:caps/>
                                   <w:color w:val="FFFFFF" w:themeColor="background1"/>
                                 </w:rPr>
-                                <w:t>Manual Instalacion Mongodb</w:t>
+                                <w:t>Manual InstalaciÓn: Mongodb</w:t>
                               </w:r>
                             </w:p>
                           </w:sdtContent>
@@ -2837,6 +3111,7 @@
                       <w:dataBinding w:prefixMappings="xmlns:ns0='http://purl.org/dc/elements/1.1/' xmlns:ns1='http://schemas.openxmlformats.org/package/2006/metadata/core-properties' " w:xpath="/ns1:coreProperties[1]/ns0:title[1]" w:storeItemID="{6C3C8BC8-F283-45AE-878A-BAB7291924A1}"/>
                       <w:text/>
                     </w:sdtPr>
+                    <w:sdtEndPr/>
                     <w:sdtContent>
                       <w:p>
                         <w:pPr>
@@ -2852,7 +3127,7 @@
                             <w:caps/>
                             <w:color w:val="FFFFFF" w:themeColor="background1"/>
                           </w:rPr>
-                          <w:t>Manual Instalacion Mongodb</w:t>
+                          <w:t>Manual InstalaciÓn: Mongodb</w:t>
                         </w:r>
                       </w:p>
                     </w:sdtContent>
@@ -2870,7 +3145,7 @@
 </file>
 
 <file path=word/styles.xml><?xml version="1.0" encoding="utf-8"?>
-<w:styles xmlns:mc="http://schemas.openxmlformats.org/markup-compatibility/2006" xmlns:r="http://schemas.openxmlformats.org/officeDocument/2006/relationships" xmlns:w="http://schemas.openxmlformats.org/wordprocessingml/2006/main" xmlns:w14="http://schemas.microsoft.com/office/word/2010/wordml" xmlns:w15="http://schemas.microsoft.com/office/word/2012/wordml" xmlns:w16se="http://schemas.microsoft.com/office/word/2015/wordml/symex" mc:Ignorable="w14 w15 w16se">
+<w:styles xmlns:mc="http://schemas.openxmlformats.org/markup-compatibility/2006" xmlns:r="http://schemas.openxmlformats.org/officeDocument/2006/relationships" xmlns:w="http://schemas.openxmlformats.org/wordprocessingml/2006/main" xmlns:w14="http://schemas.microsoft.com/office/word/2010/wordml" xmlns:w15="http://schemas.microsoft.com/office/word/2012/wordml" mc:Ignorable="w14 w15">
   <w:docDefaults>
     <w:rPrDefault>
       <w:rPr>
@@ -3474,7 +3749,6 @@
   <w:style w:type="character" w:default="1" w:styleId="Fuentedeprrafopredeter">
     <w:name w:val="Default Paragraph Font"/>
     <w:uiPriority w:val="1"/>
-    <w:semiHidden/>
     <w:unhideWhenUsed/>
   </w:style>
   <w:style w:type="table" w:default="1" w:styleId="Tablanormal">
@@ -3507,6 +3781,7 @@
       <w:spacing w:after="0" w:line="240" w:lineRule="auto"/>
     </w:pPr>
     <w:tblPr>
+      <w:tblInd w:w="0" w:type="dxa"/>
       <w:tblBorders>
         <w:top w:val="single" w:sz="4" w:space="0" w:color="auto"/>
         <w:left w:val="single" w:sz="4" w:space="0" w:color="auto"/>
@@ -3515,6 +3790,12 @@
         <w:insideH w:val="single" w:sz="4" w:space="0" w:color="auto"/>
         <w:insideV w:val="single" w:sz="4" w:space="0" w:color="auto"/>
       </w:tblBorders>
+      <w:tblCellMar>
+        <w:top w:w="0" w:type="dxa"/>
+        <w:left w:w="108" w:type="dxa"/>
+        <w:bottom w:w="0" w:type="dxa"/>
+        <w:right w:w="108" w:type="dxa"/>
+      </w:tblCellMar>
     </w:tblPr>
   </w:style>
   <w:style w:type="character" w:styleId="Hipervnculo">
@@ -3602,7 +3883,7 @@
       <w:szCs w:val="36"/>
     </w:rPr>
   </w:style>
-  <w:style w:type="paragraph" w:styleId="TtuloTDC">
+  <w:style w:type="paragraph" w:styleId="TtulodeTDC">
     <w:name w:val="TOC Heading"/>
     <w:basedOn w:val="Ttulo1"/>
     <w:next w:val="Normal"/>
@@ -3759,11 +4040,11 @@
       <w:color w:val="2C3C43" w:themeColor="text2"/>
     </w:rPr>
   </w:style>
-  <w:style w:type="paragraph" w:styleId="Ttulo">
+  <w:style w:type="paragraph" w:styleId="Puesto">
     <w:name w:val="Title"/>
     <w:basedOn w:val="Normal"/>
     <w:next w:val="Normal"/>
-    <w:link w:val="TtuloCar"/>
+    <w:link w:val="PuestoCar"/>
     <w:uiPriority w:val="10"/>
     <w:qFormat/>
     <w:rsid w:val="00072701"/>
@@ -3780,10 +4061,10 @@
       <w:szCs w:val="72"/>
     </w:rPr>
   </w:style>
-  <w:style w:type="character" w:customStyle="1" w:styleId="TtuloCar">
-    <w:name w:val="Título Car"/>
+  <w:style w:type="character" w:customStyle="1" w:styleId="PuestoCar">
+    <w:name w:val="Puesto Car"/>
     <w:basedOn w:val="Fuentedeprrafopredeter"/>
-    <w:link w:val="Ttulo"/>
+    <w:link w:val="Puesto"/>
     <w:uiPriority w:val="10"/>
     <w:rsid w:val="00072701"/>
     <w:rPr>
@@ -3981,47 +4262,35 @@
       <w:spacing w:val="10"/>
     </w:rPr>
   </w:style>
+  <w:style w:type="character" w:customStyle="1" w:styleId="Textodemarcadordeposicin">
+    <w:name w:val="Texto de marcador de posición"/>
+    <w:basedOn w:val="Fuentedeprrafopredeter"/>
+    <w:uiPriority w:val="99"/>
+    <w:semiHidden/>
+    <w:rsid w:val="000E04D6"/>
+    <w:rPr>
+      <w:color w:val="808080"/>
+    </w:rPr>
+  </w:style>
+  <w:style w:type="character" w:styleId="Textodelmarcadordeposicin">
+    <w:name w:val="Placeholder Text"/>
+    <w:basedOn w:val="Fuentedeprrafopredeter"/>
+    <w:uiPriority w:val="99"/>
+    <w:semiHidden/>
+    <w:rsid w:val="000E04D6"/>
+    <w:rPr>
+      <w:color w:val="808080"/>
+    </w:rPr>
+  </w:style>
 </w:styles>
 </file>
 
 <file path=word/glossary/document.xml><?xml version="1.0" encoding="utf-8"?>
-<w:glossaryDocument xmlns:wpc="http://schemas.microsoft.com/office/word/2010/wordprocessingCanvas" xmlns:cx="http://schemas.microsoft.com/office/drawing/2014/chartex" xmlns:mc="http://schemas.openxmlformats.org/markup-compatibility/2006" xmlns:o="urn:schemas-microsoft-com:office:office" xmlns:r="http://schemas.openxmlformats.org/officeDocument/2006/relationships" xmlns:m="http://schemas.openxmlformats.org/officeDocument/2006/math" xmlns:v="urn:schemas-microsoft-com:vml" xmlns:wp14="http://schemas.microsoft.com/office/word/2010/wordprocessingDrawing" xmlns:wp="http://schemas.openxmlformats.org/drawingml/2006/wordprocessingDrawing" xmlns:w10="urn:schemas-microsoft-com:office:word" xmlns:w="http://schemas.openxmlformats.org/wordprocessingml/2006/main" xmlns:w14="http://schemas.microsoft.com/office/word/2010/wordml" xmlns:w15="http://schemas.microsoft.com/office/word/2012/wordml" xmlns:w16se="http://schemas.microsoft.com/office/word/2015/wordml/symex" xmlns:wpg="http://schemas.microsoft.com/office/word/2010/wordprocessingGroup" xmlns:wpi="http://schemas.microsoft.com/office/word/2010/wordprocessingInk" xmlns:wne="http://schemas.microsoft.com/office/word/2006/wordml" xmlns:wps="http://schemas.microsoft.com/office/word/2010/wordprocessingShape" mc:Ignorable="w14 w15 w16se wp14">
-  <w:docParts>
-    <w:docPart>
-      <w:docPartPr>
-        <w:name w:val="8735A819F2DB4913B227AF09B2DC33C8"/>
-        <w:category>
-          <w:name w:val="General"/>
-          <w:gallery w:val="placeholder"/>
-        </w:category>
-        <w:types>
-          <w:type w:val="bbPlcHdr"/>
-        </w:types>
-        <w:behaviors>
-          <w:behavior w:val="content"/>
-        </w:behaviors>
-        <w:guid w:val="{57CD7A2C-6698-4263-9D7A-92C4988FF005}"/>
-      </w:docPartPr>
-      <w:docPartBody>
-        <w:p>
-          <w:pPr>
-            <w:pStyle w:val="8735A819F2DB4913B227AF09B2DC33C8"/>
-          </w:pPr>
-          <w:r>
-            <w:rPr>
-              <w:rStyle w:val="Textodemarcadordeposicin"/>
-            </w:rPr>
-            <w:t>[Autor]</w:t>
-          </w:r>
-        </w:p>
-      </w:docPartBody>
-    </w:docPart>
-  </w:docParts>
-</w:glossaryDocument>
+<w:glossaryDocument xmlns:wpc="http://schemas.microsoft.com/office/word/2010/wordprocessingCanvas" xmlns:mc="http://schemas.openxmlformats.org/markup-compatibility/2006" xmlns:o="urn:schemas-microsoft-com:office:office" xmlns:r="http://schemas.openxmlformats.org/officeDocument/2006/relationships" xmlns:m="http://schemas.openxmlformats.org/officeDocument/2006/math" xmlns:v="urn:schemas-microsoft-com:vml" xmlns:wp14="http://schemas.microsoft.com/office/word/2010/wordprocessingDrawing" xmlns:wp="http://schemas.openxmlformats.org/drawingml/2006/wordprocessingDrawing" xmlns:w10="urn:schemas-microsoft-com:office:word" xmlns:w="http://schemas.openxmlformats.org/wordprocessingml/2006/main" xmlns:w14="http://schemas.microsoft.com/office/word/2010/wordml" xmlns:w15="http://schemas.microsoft.com/office/word/2012/wordml" xmlns:wpg="http://schemas.microsoft.com/office/word/2010/wordprocessingGroup" xmlns:wpi="http://schemas.microsoft.com/office/word/2010/wordprocessingInk" xmlns:wne="http://schemas.microsoft.com/office/word/2006/wordml" xmlns:wps="http://schemas.microsoft.com/office/word/2010/wordprocessingShape" mc:Ignorable="w14 w15 wp14"/>
 </file>
 
 <file path=word/glossary/fontTable.xml><?xml version="1.0" encoding="utf-8"?>
-<w:fonts xmlns:mc="http://schemas.openxmlformats.org/markup-compatibility/2006" xmlns:r="http://schemas.openxmlformats.org/officeDocument/2006/relationships" xmlns:w="http://schemas.openxmlformats.org/wordprocessingml/2006/main" xmlns:w14="http://schemas.microsoft.com/office/word/2010/wordml" xmlns:w15="http://schemas.microsoft.com/office/word/2012/wordml" xmlns:w16se="http://schemas.microsoft.com/office/word/2015/wordml/symex" mc:Ignorable="w14 w15 w16se">
+<w:fonts xmlns:mc="http://schemas.openxmlformats.org/markup-compatibility/2006" xmlns:r="http://schemas.openxmlformats.org/officeDocument/2006/relationships" xmlns:w="http://schemas.openxmlformats.org/wordprocessingml/2006/main" xmlns:w14="http://schemas.microsoft.com/office/word/2010/wordml" xmlns:w15="http://schemas.microsoft.com/office/word/2012/wordml" mc:Ignorable="w14 w15">
   <w:font w:name="Trebuchet MS">
     <w:panose1 w:val="020B0603020202020204"/>
     <w:charset w:val="00"/>
@@ -4034,27 +4303,27 @@
     <w:charset w:val="00"/>
     <w:family w:val="roman"/>
     <w:pitch w:val="variable"/>
-    <w:sig w:usb0="E0002AFF" w:usb1="C0007841" w:usb2="00000009" w:usb3="00000000" w:csb0="000001FF" w:csb1="00000000"/>
+    <w:sig w:usb0="E0002EFF" w:usb1="C000785B" w:usb2="00000009" w:usb3="00000000" w:csb0="000001FF" w:csb1="00000000"/>
   </w:font>
   <w:font w:name="Calibri">
     <w:panose1 w:val="020F0502020204030204"/>
     <w:charset w:val="00"/>
     <w:family w:val="swiss"/>
     <w:pitch w:val="variable"/>
-    <w:sig w:usb0="E10002FF" w:usb1="4000ACFF" w:usb2="00000009" w:usb3="00000000" w:csb0="0000019F" w:csb1="00000000"/>
+    <w:sig w:usb0="E4002EFF" w:usb1="C200247B" w:usb2="00000009" w:usb3="00000000" w:csb0="000001FF" w:csb1="00000000"/>
   </w:font>
   <w:font w:name="Calibri Light">
     <w:panose1 w:val="020F0302020204030204"/>
     <w:charset w:val="00"/>
     <w:family w:val="swiss"/>
     <w:pitch w:val="variable"/>
-    <w:sig w:usb0="A0002AEF" w:usb1="4000207B" w:usb2="00000000" w:usb3="00000000" w:csb0="000001FF" w:csb1="00000000"/>
+    <w:sig w:usb0="E4002EFF" w:usb1="C200247B" w:usb2="00000009" w:usb3="00000000" w:csb0="000001FF" w:csb1="00000000"/>
   </w:font>
 </w:fonts>
 </file>
 
 <file path=word/glossary/settings.xml><?xml version="1.0" encoding="utf-8"?>
-<w:settings xmlns:mc="http://schemas.openxmlformats.org/markup-compatibility/2006" xmlns:o="urn:schemas-microsoft-com:office:office" xmlns:r="http://schemas.openxmlformats.org/officeDocument/2006/relationships" xmlns:m="http://schemas.openxmlformats.org/officeDocument/2006/math" xmlns:v="urn:schemas-microsoft-com:vml" xmlns:w10="urn:schemas-microsoft-com:office:word" xmlns:w="http://schemas.openxmlformats.org/wordprocessingml/2006/main" xmlns:w14="http://schemas.microsoft.com/office/word/2010/wordml" xmlns:w15="http://schemas.microsoft.com/office/word/2012/wordml" xmlns:w16se="http://schemas.microsoft.com/office/word/2015/wordml/symex" xmlns:sl="http://schemas.openxmlformats.org/schemaLibrary/2006/main" mc:Ignorable="w14 w15 w16se">
+<w:settings xmlns:mc="http://schemas.openxmlformats.org/markup-compatibility/2006" xmlns:o="urn:schemas-microsoft-com:office:office" xmlns:r="http://schemas.openxmlformats.org/officeDocument/2006/relationships" xmlns:m="http://schemas.openxmlformats.org/officeDocument/2006/math" xmlns:v="urn:schemas-microsoft-com:vml" xmlns:w10="urn:schemas-microsoft-com:office:word" xmlns:w="http://schemas.openxmlformats.org/wordprocessingml/2006/main" xmlns:w14="http://schemas.microsoft.com/office/word/2010/wordml" xmlns:w15="http://schemas.microsoft.com/office/word/2012/wordml" xmlns:sl="http://schemas.openxmlformats.org/schemaLibrary/2006/main" mc:Ignorable="w14 w15">
   <w:view w:val="normal"/>
   <w:defaultTabStop w:val="708"/>
   <w:hyphenationZone w:val="425"/>
@@ -4070,6 +4339,7 @@
   <w:rsids>
     <w:rsidRoot w:val="00464F5B"/>
     <w:rsid w:val="00464F5B"/>
+    <w:rsid w:val="00677626"/>
     <w:rsid w:val="00846AFB"/>
     <w:rsid w:val="00AD3950"/>
     <w:rsid w:val="00EF5108"/>
@@ -4096,7 +4366,7 @@
 </file>
 
 <file path=word/glossary/styles.xml><?xml version="1.0" encoding="utf-8"?>
-<w:styles xmlns:mc="http://schemas.openxmlformats.org/markup-compatibility/2006" xmlns:r="http://schemas.openxmlformats.org/officeDocument/2006/relationships" xmlns:w="http://schemas.openxmlformats.org/wordprocessingml/2006/main" xmlns:w14="http://schemas.microsoft.com/office/word/2010/wordml" xmlns:w15="http://schemas.microsoft.com/office/word/2012/wordml" xmlns:w16se="http://schemas.microsoft.com/office/word/2015/wordml/symex" mc:Ignorable="w14 w15 w16se">
+<w:styles xmlns:mc="http://schemas.openxmlformats.org/markup-compatibility/2006" xmlns:r="http://schemas.openxmlformats.org/officeDocument/2006/relationships" xmlns:w="http://schemas.openxmlformats.org/wordprocessingml/2006/main" xmlns:w14="http://schemas.microsoft.com/office/word/2010/wordml" xmlns:w15="http://schemas.microsoft.com/office/word/2012/wordml" mc:Ignorable="w14 w15">
   <w:docDefaults>
     <w:rPrDefault>
       <w:rPr>
@@ -4546,11 +4816,21 @@
     <w:name w:val="8735A819F2DB4913B227AF09B2DC33C8"/>
     <w:rsid w:val="00AD3950"/>
   </w:style>
+  <w:style w:type="character" w:styleId="Textodelmarcadordeposicin">
+    <w:name w:val="Placeholder Text"/>
+    <w:basedOn w:val="Fuentedeprrafopredeter"/>
+    <w:uiPriority w:val="99"/>
+    <w:semiHidden/>
+    <w:rsid w:val="00677626"/>
+    <w:rPr>
+      <w:color w:val="808080"/>
+    </w:rPr>
+  </w:style>
 </w:styles>
 </file>
 
 <file path=word/glossary/webSettings.xml><?xml version="1.0" encoding="utf-8"?>
-<w:webSettings xmlns:mc="http://schemas.openxmlformats.org/markup-compatibility/2006" xmlns:r="http://schemas.openxmlformats.org/officeDocument/2006/relationships" xmlns:w="http://schemas.openxmlformats.org/wordprocessingml/2006/main" xmlns:w14="http://schemas.microsoft.com/office/word/2010/wordml" xmlns:w15="http://schemas.microsoft.com/office/word/2012/wordml" xmlns:w16se="http://schemas.microsoft.com/office/word/2015/wordml/symex" mc:Ignorable="w14 w15 w16se">
+<w:webSettings xmlns:mc="http://schemas.openxmlformats.org/markup-compatibility/2006" xmlns:r="http://schemas.openxmlformats.org/officeDocument/2006/relationships" xmlns:w="http://schemas.openxmlformats.org/wordprocessingml/2006/main" xmlns:w14="http://schemas.microsoft.com/office/word/2010/wordml" xmlns:w15="http://schemas.microsoft.com/office/word/2012/wordml" mc:Ignorable="w14 w15">
   <w:optimizeForBrowser/>
   <w:allowPNG/>
 </w:webSettings>
@@ -4818,7 +5098,7 @@
 </file>
 
 <file path=customXml/itemProps1.xml><?xml version="1.0" encoding="utf-8"?>
-<ds:datastoreItem xmlns:ds="http://schemas.openxmlformats.org/officeDocument/2006/customXml" ds:itemID="{3FC23626-F44F-413A-8779-D8C4CF47642A}">
+<ds:datastoreItem xmlns:ds="http://schemas.openxmlformats.org/officeDocument/2006/customXml" ds:itemID="{B3CDA262-3CC3-4BCD-9575-A6824491C47C}">
   <ds:schemaRefs>
     <ds:schemaRef ds:uri="http://schemas.openxmlformats.org/officeDocument/2006/bibliography"/>
   </ds:schemaRefs>

</xml_diff>